<commit_message>
Updated the summary document
</commit_message>
<xml_diff>
--- a/Summary Document.docx
+++ b/Summary Document.docx
@@ -799,7 +799,7 @@
                                   <w:pStyle w:val="NoSpacing"/>
                                   <w:jc w:val="right"/>
                                   <w:rPr>
-                                    <w:rFonts w:asciiTheme="majorHAnsi" w:eastAsiaTheme="majorEastAsia" w:hAnsiTheme="majorHAnsi" w:cstheme="majorBidi"/>
+                                    <w:rFonts w:ascii="Segoe UI Light" w:eastAsiaTheme="majorEastAsia" w:hAnsi="Segoe UI Light" w:cs="Segoe UI Light"/>
                                     <w:color w:val="E9E5DC" w:themeColor="background2"/>
                                     <w:sz w:val="72"/>
                                     <w:szCs w:val="72"/>
@@ -808,23 +808,13 @@
                                 </w:pPr>
                                 <w:r>
                                   <w:rPr>
-                                    <w:rFonts w:asciiTheme="majorHAnsi" w:eastAsiaTheme="majorEastAsia" w:hAnsiTheme="majorHAnsi" w:cstheme="majorBidi"/>
+                                    <w:rFonts w:ascii="Segoe UI Light" w:eastAsiaTheme="majorEastAsia" w:hAnsi="Segoe UI Light" w:cs="Segoe UI Light"/>
                                     <w:color w:val="E9E5DC" w:themeColor="background2"/>
                                     <w:sz w:val="72"/>
                                     <w:szCs w:val="72"/>
                                     <w:lang w:val="en-CA"/>
                                   </w:rPr>
-                                  <w:t>Desktop User I</w:t>
-                                </w:r>
-                                <w:r>
-                                  <w:rPr>
-                                    <w:rFonts w:asciiTheme="majorHAnsi" w:eastAsiaTheme="majorEastAsia" w:hAnsiTheme="majorHAnsi" w:cstheme="majorBidi"/>
-                                    <w:color w:val="E9E5DC" w:themeColor="background2"/>
-                                    <w:sz w:val="72"/>
-                                    <w:szCs w:val="72"/>
-                                    <w:lang w:val="en-CA"/>
-                                  </w:rPr>
-                                  <w:t>nterface</w:t>
+                                  <w:t>Desktop User Interface</w:t>
                                 </w:r>
                               </w:p>
                               <w:p>
@@ -867,7 +857,7 @@
                             <w:pStyle w:val="NoSpacing"/>
                             <w:jc w:val="right"/>
                             <w:rPr>
-                              <w:rFonts w:asciiTheme="majorHAnsi" w:eastAsiaTheme="majorEastAsia" w:hAnsiTheme="majorHAnsi" w:cstheme="majorBidi"/>
+                              <w:rFonts w:ascii="Segoe UI Light" w:eastAsiaTheme="majorEastAsia" w:hAnsi="Segoe UI Light" w:cs="Segoe UI Light"/>
                               <w:color w:val="E9E5DC" w:themeColor="background2"/>
                               <w:sz w:val="72"/>
                               <w:szCs w:val="72"/>
@@ -876,23 +866,13 @@
                           </w:pPr>
                           <w:r>
                             <w:rPr>
-                              <w:rFonts w:asciiTheme="majorHAnsi" w:eastAsiaTheme="majorEastAsia" w:hAnsiTheme="majorHAnsi" w:cstheme="majorBidi"/>
+                              <w:rFonts w:ascii="Segoe UI Light" w:eastAsiaTheme="majorEastAsia" w:hAnsi="Segoe UI Light" w:cs="Segoe UI Light"/>
                               <w:color w:val="E9E5DC" w:themeColor="background2"/>
                               <w:sz w:val="72"/>
                               <w:szCs w:val="72"/>
                               <w:lang w:val="en-CA"/>
                             </w:rPr>
-                            <w:t>Desktop User I</w:t>
-                          </w:r>
-                          <w:r>
-                            <w:rPr>
-                              <w:rFonts w:asciiTheme="majorHAnsi" w:eastAsiaTheme="majorEastAsia" w:hAnsiTheme="majorHAnsi" w:cstheme="majorBidi"/>
-                              <w:color w:val="E9E5DC" w:themeColor="background2"/>
-                              <w:sz w:val="72"/>
-                              <w:szCs w:val="72"/>
-                              <w:lang w:val="en-CA"/>
-                            </w:rPr>
-                            <w:t>nterface</w:t>
+                            <w:t>Desktop User Interface</w:t>
                           </w:r>
                         </w:p>
                         <w:p>
@@ -1106,6 +1086,8 @@
       <w:sdtPr>
         <w:rPr>
           <w:rFonts w:ascii="Segoe UI Light" w:eastAsiaTheme="minorEastAsia" w:hAnsi="Segoe UI Light" w:cs="Segoe UI Light"/>
+          <w:b w:val="0"/>
+          <w:bCs w:val="0"/>
           <w:color w:val="auto"/>
           <w:sz w:val="22"/>
           <w:szCs w:val="22"/>
@@ -1118,8 +1100,6 @@
       </w:sdtPr>
       <w:sdtEndPr>
         <w:rPr>
-          <w:b w:val="0"/>
-          <w:bCs w:val="0"/>
           <w:noProof/>
         </w:rPr>
       </w:sdtEndPr>
@@ -3280,7 +3260,13 @@
         <w:rPr>
           <w:rFonts w:ascii="Segoe UI Light" w:hAnsi="Segoe UI Light" w:cs="Segoe UI Light"/>
         </w:rPr>
-        <w:t>Below are the sample screen designs. &lt;Add more&gt;</w:t>
+        <w:t xml:space="preserve">Below are the sample screen designs. </w:t>
+      </w:r>
+      <w:r>
+        <w:rPr>
+          <w:rFonts w:ascii="Segoe UI Light" w:hAnsi="Segoe UI Light" w:cs="Segoe UI Light"/>
+        </w:rPr>
+        <w:t>The redesigned User Interface is an improved version of the Windows Operating System.</w:t>
       </w:r>
     </w:p>
     <w:p>
@@ -3548,7 +3534,7 @@
         <w:rPr>
           <w:rFonts w:ascii="Segoe UI Light" w:hAnsi="Segoe UI Light" w:cs="Segoe UI Light"/>
         </w:rPr>
-        <w:t xml:space="preserve">Replace this text with your own. You can also replace the picture, at right, with your own. </w:t>
+        <w:t>The following principles are demonstrated or shown in the evidences attached below.</w:t>
       </w:r>
     </w:p>
     <w:p>
@@ -3575,10 +3561,17 @@
     </w:p>
     <w:p>
       <w:pPr>
-        <w:rPr>
-          <w:rFonts w:ascii="Segoe UI Light" w:hAnsi="Segoe UI Light" w:cs="Segoe UI Light"/>
-        </w:rPr>
-      </w:pPr>
+        <w:jc w:val="both"/>
+        <w:rPr>
+          <w:rFonts w:ascii="Segoe UI Light" w:hAnsi="Segoe UI Light" w:cs="Segoe UI Light"/>
+        </w:rPr>
+      </w:pPr>
+      <w:r>
+        <w:rPr>
+          <w:rFonts w:ascii="Segoe UI Light" w:hAnsi="Segoe UI Light" w:cs="Segoe UI Light"/>
+        </w:rPr>
+        <w:t xml:space="preserve">Given today’s current technology, the team opt to support multiple ways users can interact with the system. Since computers &amp; laptops are built already with a touchpad, the system has the usual mouse input option. Second is the touch screen input, since there are also computers today that has this feature. Last is the “Cortana” user assistant. It stands as the same function as how we use Siri of ‘Ok Google’ functions. This helps improve the user experience since it acts as an assistant giving convenience to users in terms of searching for files, programs that could open a file or even send an email (like what we do with Siri). In summary, </w:t>
+      </w:r>
       <w:r>
         <w:rPr>
           <w:rFonts w:ascii="Segoe UI Light" w:hAnsi="Segoe UI Light" w:cs="Segoe UI Light"/>
@@ -3595,7 +3588,13 @@
         <w:rPr>
           <w:rFonts w:ascii="Segoe UI Light" w:hAnsi="Segoe UI Light" w:cs="Segoe UI Light"/>
         </w:rPr>
-        <w:t>. Three different ways for Users to open the Apps.</w:t>
+        <w:t xml:space="preserve"> are the t</w:t>
+      </w:r>
+      <w:r>
+        <w:rPr>
+          <w:rFonts w:ascii="Segoe UI Light" w:hAnsi="Segoe UI Light" w:cs="Segoe UI Light"/>
+        </w:rPr>
+        <w:t>hree different ways for Users to open the Apps.</w:t>
       </w:r>
       <w:r>
         <w:rPr>
@@ -3688,8 +3687,8 @@
         </w:rPr>
         <w:drawing>
           <wp:inline distT="0" distB="0" distL="0" distR="0" wp14:anchorId="755A3759" wp14:editId="31A67DDB">
-            <wp:extent cx="3371850" cy="2957393"/>
-            <wp:effectExtent l="0" t="0" r="0" b="0"/>
+            <wp:extent cx="2971800" cy="2606516"/>
+            <wp:effectExtent l="0" t="0" r="0" b="3810"/>
             <wp:docPr id="3" name="Picture 3"/>
             <wp:cNvGraphicFramePr>
               <a:graphicFrameLocks xmlns:a="http://schemas.openxmlformats.org/drawingml/2006/main" noChangeAspect="1"/>
@@ -3702,7 +3701,7 @@
                     <pic:cNvPicPr/>
                   </pic:nvPicPr>
                   <pic:blipFill>
-                    <a:blip r:embed="rId17">
+                    <a:blip r:embed="rId17" cstate="print">
                       <a:extLst>
                         <a:ext uri="{28A0092B-C50C-407E-A947-70E740481C1C}">
                           <a14:useLocalDpi xmlns:a14="http://schemas.microsoft.com/office/drawing/2010/main" val="0"/>
@@ -3716,7 +3715,7 @@
                   <pic:spPr>
                     <a:xfrm>
                       <a:off x="0" y="0"/>
-                      <a:ext cx="3380752" cy="2965201"/>
+                      <a:ext cx="2985424" cy="2618465"/>
                     </a:xfrm>
                     <a:prstGeom prst="rect">
                       <a:avLst/>
@@ -3745,8 +3744,8 @@
         <w:lastRenderedPageBreak/>
         <w:drawing>
           <wp:inline distT="0" distB="0" distL="0" distR="0" wp14:anchorId="5995FA80" wp14:editId="46A1C620">
-            <wp:extent cx="3371850" cy="2957395"/>
-            <wp:effectExtent l="0" t="0" r="0" b="0"/>
+            <wp:extent cx="3023383" cy="2651760"/>
+            <wp:effectExtent l="0" t="0" r="5715" b="0"/>
             <wp:docPr id="15" name="Picture 15"/>
             <wp:cNvGraphicFramePr>
               <a:graphicFrameLocks xmlns:a="http://schemas.openxmlformats.org/drawingml/2006/main" noChangeAspect="1"/>
@@ -3759,7 +3758,7 @@
                     <pic:cNvPicPr/>
                   </pic:nvPicPr>
                   <pic:blipFill>
-                    <a:blip r:embed="rId18">
+                    <a:blip r:embed="rId18" cstate="print">
                       <a:extLst>
                         <a:ext uri="{28A0092B-C50C-407E-A947-70E740481C1C}">
                           <a14:useLocalDpi xmlns:a14="http://schemas.microsoft.com/office/drawing/2010/main" val="0"/>
@@ -3773,7 +3772,7 @@
                   <pic:spPr>
                     <a:xfrm>
                       <a:off x="0" y="0"/>
-                      <a:ext cx="3381551" cy="2965904"/>
+                      <a:ext cx="3034162" cy="2661214"/>
                     </a:xfrm>
                     <a:prstGeom prst="rect">
                       <a:avLst/>
@@ -3919,6 +3918,20 @@
     </w:p>
     <w:p>
       <w:pPr>
+        <w:jc w:val="both"/>
+      </w:pPr>
+      <w:r>
+        <w:t xml:space="preserve">The design below shows the user the different applications he/she could use. The design used the conventional windows logo but setting it in the middle. </w:t>
+      </w:r>
+      <w:r>
+        <w:t>A drawer is placed on the top portion that holds applications that a user can customize. Applications displayed in the desktop, like the music app and date app is designed in an accordion manner that could be retracted.</w:t>
+      </w:r>
+      <w:r>
+        <w:t xml:space="preserve"> The photo app displays the pictures in the My Pictures folder below and emphasizes on the user which photo he/she is now viewing (by darkening other unselected photos).</w:t>
+      </w:r>
+    </w:p>
+    <w:p>
+      <w:pPr>
         <w:pStyle w:val="Heading4"/>
         <w:rPr>
           <w:rFonts w:ascii="Segoe UI Light" w:hAnsi="Segoe UI Light" w:cs="Segoe UI Light"/>
@@ -3989,11 +4002,6 @@
     </w:p>
     <w:p>
       <w:pPr>
-        <w:pStyle w:val="ListParagraph"/>
-        <w:numPr>
-          <w:ilvl w:val="0"/>
-          <w:numId w:val="13"/>
-        </w:numPr>
         <w:rPr>
           <w:rFonts w:ascii="Segoe UI Light" w:hAnsi="Segoe UI Light" w:cs="Segoe UI Light"/>
         </w:rPr>
@@ -4001,12 +4009,23 @@
     </w:p>
     <w:p>
       <w:pPr>
+        <w:spacing w:before="0"/>
+        <w:rPr>
+          <w:rFonts w:ascii="Segoe UI Light" w:eastAsiaTheme="majorEastAsia" w:hAnsi="Segoe UI Light" w:cs="Segoe UI Light"/>
+          <w:b/>
+          <w:bCs/>
+          <w:color w:val="D34817" w:themeColor="accent1"/>
+        </w:rPr>
+      </w:pPr>
+      <w:bookmarkStart w:id="6" w:name="_Toc474697510"/>
+    </w:p>
+    <w:p>
+      <w:pPr>
         <w:pStyle w:val="Heading3"/>
         <w:rPr>
           <w:rFonts w:ascii="Segoe UI Light" w:hAnsi="Segoe UI Light" w:cs="Segoe UI Light"/>
         </w:rPr>
       </w:pPr>
-      <w:bookmarkStart w:id="6" w:name="_Toc474697510"/>
       <w:r>
         <w:rPr>
           <w:rFonts w:ascii="Segoe UI Light" w:hAnsi="Segoe UI Light" w:cs="Segoe UI Light"/>
@@ -4017,6 +4036,14 @@
     </w:p>
     <w:p>
       <w:pPr>
+        <w:jc w:val="both"/>
+      </w:pPr>
+      <w:r>
+        <w:t>In terms of functionality, after clicking start button, the user can see the applications group per its purpose or use. When selected, the details of the application are displayed on the side. The user can opt to customize each grouping and arrange it per his/her will. A search functionality is also created to allow users to search for a specific application/file.</w:t>
+      </w:r>
+    </w:p>
+    <w:p>
+      <w:pPr>
         <w:pStyle w:val="Heading4"/>
         <w:rPr>
           <w:rFonts w:ascii="Segoe UI Light" w:hAnsi="Segoe UI Light" w:cs="Segoe UI Light"/>
@@ -4026,6 +4053,7 @@
         <w:rPr>
           <w:rFonts w:ascii="Segoe UI Light" w:hAnsi="Segoe UI Light" w:cs="Segoe UI Light"/>
         </w:rPr>
+        <w:lastRenderedPageBreak/>
         <w:t>Supporting Evidence:</w:t>
       </w:r>
     </w:p>
@@ -4097,13 +4125,32 @@
         <w:rPr>
           <w:rFonts w:ascii="Segoe UI Light" w:hAnsi="Segoe UI Light" w:cs="Segoe UI Light"/>
         </w:rPr>
-        <w:lastRenderedPageBreak/>
         <w:t>Feedback</w:t>
       </w:r>
       <w:bookmarkEnd w:id="7"/>
     </w:p>
     <w:p>
       <w:pPr>
+        <w:jc w:val="both"/>
+      </w:pPr>
+      <w:r>
+        <w:t>The feedback principle gives the user the messages/warning depending on his/her actions. If a file that is important in the system is to be deleted by a user, a warning message will show to ask for user confirmation before deleting. This warning message is only applicable to files that even if deleted, the system could still function but there is a</w:t>
+      </w:r>
+      <w:r>
+        <w:t xml:space="preserve"> chance of a</w:t>
+      </w:r>
+      <w:r>
+        <w:t xml:space="preserve"> minimal error. </w:t>
+      </w:r>
+      <w:r>
+        <w:t>The same goes for normal file deletion, but a user will just be asked if he/she wants to delete the file. A progress bar is presented on the side to show the percentage of task completion.</w:t>
+      </w:r>
+      <w:r>
+        <w:t xml:space="preserve"> </w:t>
+      </w:r>
+    </w:p>
+    <w:p>
+      <w:pPr>
         <w:pStyle w:val="Heading4"/>
         <w:rPr>
           <w:rFonts w:ascii="Segoe UI Light" w:hAnsi="Segoe UI Light" w:cs="Segoe UI Light"/>
@@ -4119,9 +4166,6 @@
     <w:p>
       <w:pPr>
         <w:jc w:val="center"/>
-        <w:rPr>
-          <w:rFonts w:ascii="Segoe UI Light" w:hAnsi="Segoe UI Light" w:cs="Segoe UI Light"/>
-        </w:rPr>
       </w:pPr>
       <w:r>
         <w:rPr>
@@ -4129,6 +4173,63 @@
           <w:noProof/>
           <w:lang w:val="en-PH" w:eastAsia="en-PH"/>
         </w:rPr>
+        <w:drawing>
+          <wp:inline distT="0" distB="0" distL="0" distR="0" wp14:anchorId="2BF60631" wp14:editId="18585407">
+            <wp:extent cx="4608576" cy="2880360"/>
+            <wp:effectExtent l="0" t="0" r="1905" b="0"/>
+            <wp:docPr id="30" name="Picture 30"/>
+            <wp:cNvGraphicFramePr>
+              <a:graphicFrameLocks xmlns:a="http://schemas.openxmlformats.org/drawingml/2006/main" noChangeAspect="1"/>
+            </wp:cNvGraphicFramePr>
+            <a:graphic xmlns:a="http://schemas.openxmlformats.org/drawingml/2006/main">
+              <a:graphicData uri="http://schemas.openxmlformats.org/drawingml/2006/picture">
+                <pic:pic xmlns:pic="http://schemas.openxmlformats.org/drawingml/2006/picture">
+                  <pic:nvPicPr>
+                    <pic:cNvPr id="13" name="Notifs.jpg"/>
+                    <pic:cNvPicPr/>
+                  </pic:nvPicPr>
+                  <pic:blipFill>
+                    <a:blip r:embed="rId14" cstate="print">
+                      <a:extLst>
+                        <a:ext uri="{28A0092B-C50C-407E-A947-70E740481C1C}">
+                          <a14:useLocalDpi xmlns:a14="http://schemas.microsoft.com/office/drawing/2010/main" val="0"/>
+                        </a:ext>
+                      </a:extLst>
+                    </a:blip>
+                    <a:stretch>
+                      <a:fillRect/>
+                    </a:stretch>
+                  </pic:blipFill>
+                  <pic:spPr>
+                    <a:xfrm>
+                      <a:off x="0" y="0"/>
+                      <a:ext cx="4608576" cy="2880360"/>
+                    </a:xfrm>
+                    <a:prstGeom prst="rect">
+                      <a:avLst/>
+                    </a:prstGeom>
+                  </pic:spPr>
+                </pic:pic>
+              </a:graphicData>
+            </a:graphic>
+          </wp:inline>
+        </w:drawing>
+      </w:r>
+    </w:p>
+    <w:p>
+      <w:pPr>
+        <w:jc w:val="center"/>
+        <w:rPr>
+          <w:rFonts w:ascii="Segoe UI Light" w:hAnsi="Segoe UI Light" w:cs="Segoe UI Light"/>
+        </w:rPr>
+      </w:pPr>
+      <w:r>
+        <w:rPr>
+          <w:rFonts w:ascii="Segoe UI Light" w:hAnsi="Segoe UI Light" w:cs="Segoe UI Light"/>
+          <w:noProof/>
+          <w:lang w:val="en-PH" w:eastAsia="en-PH"/>
+        </w:rPr>
+        <w:lastRenderedPageBreak/>
         <w:drawing>
           <wp:inline distT="0" distB="0" distL="0" distR="0">
             <wp:extent cx="2555240" cy="1196340"/>
@@ -4178,6 +4279,74 @@
           </wp:inline>
         </w:drawing>
       </w:r>
+      <w:r>
+        <w:rPr>
+          <w:rFonts w:ascii="Segoe UI Light" w:hAnsi="Segoe UI Light" w:cs="Segoe UI Light"/>
+        </w:rPr>
+        <w:t xml:space="preserve">    </w:t>
+      </w:r>
+      <w:r>
+        <w:rPr>
+          <w:rFonts w:ascii="Segoe UI Light" w:hAnsi="Segoe UI Light" w:cs="Segoe UI Light"/>
+          <w:noProof/>
+          <w:lang w:val="en-PH" w:eastAsia="en-PH"/>
+        </w:rPr>
+        <w:drawing>
+          <wp:inline distT="0" distB="0" distL="0" distR="0">
+            <wp:extent cx="2556000" cy="1620000"/>
+            <wp:effectExtent l="0" t="0" r="0" b="0"/>
+            <wp:docPr id="31" name="Picture 31"/>
+            <wp:cNvGraphicFramePr>
+              <a:graphicFrameLocks xmlns:a="http://schemas.openxmlformats.org/drawingml/2006/main" noChangeAspect="1"/>
+            </wp:cNvGraphicFramePr>
+            <a:graphic xmlns:a="http://schemas.openxmlformats.org/drawingml/2006/main">
+              <a:graphicData uri="http://schemas.openxmlformats.org/drawingml/2006/picture">
+                <pic:pic xmlns:pic="http://schemas.openxmlformats.org/drawingml/2006/picture">
+                  <pic:nvPicPr>
+                    <pic:cNvPr id="31" name="File_Error.jpg"/>
+                    <pic:cNvPicPr/>
+                  </pic:nvPicPr>
+                  <pic:blipFill>
+                    <a:blip r:embed="rId23" cstate="print">
+                      <a:extLst>
+                        <a:ext uri="{28A0092B-C50C-407E-A947-70E740481C1C}">
+                          <a14:useLocalDpi xmlns:a14="http://schemas.microsoft.com/office/drawing/2010/main" val="0"/>
+                        </a:ext>
+                      </a:extLst>
+                    </a:blip>
+                    <a:stretch>
+                      <a:fillRect/>
+                    </a:stretch>
+                  </pic:blipFill>
+                  <pic:spPr>
+                    <a:xfrm>
+                      <a:off x="0" y="0"/>
+                      <a:ext cx="2556000" cy="1620000"/>
+                    </a:xfrm>
+                    <a:prstGeom prst="rect">
+                      <a:avLst/>
+                    </a:prstGeom>
+                  </pic:spPr>
+                </pic:pic>
+              </a:graphicData>
+            </a:graphic>
+          </wp:inline>
+        </w:drawing>
+      </w:r>
+    </w:p>
+    <w:p>
+      <w:pPr>
+        <w:jc w:val="center"/>
+        <w:rPr>
+          <w:rFonts w:ascii="Segoe UI Light" w:hAnsi="Segoe UI Light" w:cs="Segoe UI Light"/>
+        </w:rPr>
+      </w:pPr>
+      <w:r>
+        <w:rPr>
+          <w:rFonts w:ascii="Segoe UI Light" w:hAnsi="Segoe UI Light" w:cs="Segoe UI Light"/>
+        </w:rPr>
+        <w:t>Deleting critical files is also prevented by the system.</w:t>
+      </w:r>
     </w:p>
     <w:p>
       <w:pPr>
@@ -4223,9 +4392,64 @@
           <w:lang w:val="en-PH" w:eastAsia="en-PH"/>
         </w:rPr>
         <w:drawing>
+          <wp:inline distT="0" distB="0" distL="0" distR="0" wp14:anchorId="01F80A15" wp14:editId="23A78B4B">
+            <wp:extent cx="3538739" cy="853440"/>
+            <wp:effectExtent l="0" t="0" r="5080" b="3810"/>
+            <wp:docPr id="448" name="Picture 448"/>
+            <wp:cNvGraphicFramePr>
+              <a:graphicFrameLocks xmlns:a="http://schemas.openxmlformats.org/drawingml/2006/main" noChangeAspect="1"/>
+            </wp:cNvGraphicFramePr>
+            <a:graphic xmlns:a="http://schemas.openxmlformats.org/drawingml/2006/main">
+              <a:graphicData uri="http://schemas.openxmlformats.org/drawingml/2006/picture">
+                <pic:pic xmlns:pic="http://schemas.openxmlformats.org/drawingml/2006/picture">
+                  <pic:nvPicPr>
+                    <pic:cNvPr id="448" name="mouseover.jpg"/>
+                    <pic:cNvPicPr/>
+                  </pic:nvPicPr>
+                  <pic:blipFill rotWithShape="1">
+                    <a:blip r:embed="rId24">
+                      <a:extLst>
+                        <a:ext uri="{28A0092B-C50C-407E-A947-70E740481C1C}">
+                          <a14:useLocalDpi xmlns:a14="http://schemas.microsoft.com/office/drawing/2010/main" val="0"/>
+                        </a:ext>
+                      </a:extLst>
+                    </a:blip>
+                    <a:srcRect b="87177"/>
+                    <a:stretch/>
+                  </pic:blipFill>
+                  <pic:spPr bwMode="auto">
+                    <a:xfrm>
+                      <a:off x="0" y="0"/>
+                      <a:ext cx="3544052" cy="854721"/>
+                    </a:xfrm>
+                    <a:prstGeom prst="rect">
+                      <a:avLst/>
+                    </a:prstGeom>
+                    <a:ln>
+                      <a:noFill/>
+                    </a:ln>
+                    <a:extLst>
+                      <a:ext uri="{53640926-AAD7-44D8-BBD7-CCE9431645EC}">
+                        <a14:shadowObscured xmlns:a14="http://schemas.microsoft.com/office/drawing/2010/main"/>
+                      </a:ext>
+                    </a:extLst>
+                  </pic:spPr>
+                </pic:pic>
+              </a:graphicData>
+            </a:graphic>
+          </wp:inline>
+        </w:drawing>
+      </w:r>
+      <w:r>
+        <w:rPr>
+          <w:rFonts w:ascii="Segoe UI Light" w:hAnsi="Segoe UI Light" w:cs="Segoe UI Light"/>
+          <w:noProof/>
+          <w:lang w:val="en-PH" w:eastAsia="en-PH"/>
+        </w:rPr>
+        <w:drawing>
           <wp:inline distT="0" distB="0" distL="0" distR="0">
-            <wp:extent cx="1529715" cy="396002"/>
-            <wp:effectExtent l="0" t="0" r="0" b="4445"/>
+            <wp:extent cx="2119338" cy="548640"/>
+            <wp:effectExtent l="0" t="0" r="0" b="3810"/>
             <wp:docPr id="8" name="Picture 8"/>
             <wp:cNvGraphicFramePr>
               <a:graphicFrameLocks xmlns:a="http://schemas.openxmlformats.org/drawingml/2006/main" noChangeAspect="1"/>
@@ -4238,7 +4462,7 @@
                     <pic:cNvPicPr/>
                   </pic:nvPicPr>
                   <pic:blipFill rotWithShape="1">
-                    <a:blip r:embed="rId23" cstate="print">
+                    <a:blip r:embed="rId25" cstate="print">
                       <a:extLst>
                         <a:ext uri="{28A0092B-C50C-407E-A947-70E740481C1C}">
                           <a14:useLocalDpi xmlns:a14="http://schemas.microsoft.com/office/drawing/2010/main" val="0"/>
@@ -4251,7 +4475,7 @@
                   <pic:spPr bwMode="auto">
                     <a:xfrm>
                       <a:off x="0" y="0"/>
-                      <a:ext cx="1529841" cy="396035"/>
+                      <a:ext cx="2124279" cy="549919"/>
                     </a:xfrm>
                     <a:prstGeom prst="rect">
                       <a:avLst/>
@@ -4274,6 +4498,14 @@
     </w:p>
     <w:p>
       <w:pPr>
+        <w:jc w:val="center"/>
+        <w:rPr>
+          <w:rFonts w:ascii="Segoe UI Light" w:hAnsi="Segoe UI Light" w:cs="Segoe UI Light"/>
+        </w:rPr>
+      </w:pPr>
+    </w:p>
+    <w:p>
+      <w:pPr>
         <w:pStyle w:val="Heading3"/>
         <w:rPr>
           <w:rFonts w:ascii="Segoe UI Light" w:hAnsi="Segoe UI Light" w:cs="Segoe UI Light"/>
@@ -4331,7 +4563,7 @@
                     <pic:cNvPicPr/>
                   </pic:nvPicPr>
                   <pic:blipFill rotWithShape="1">
-                    <a:blip r:embed="rId24" cstate="print">
+                    <a:blip r:embed="rId26" cstate="print">
                       <a:extLst>
                         <a:ext uri="{28A0092B-C50C-407E-A947-70E740481C1C}">
                           <a14:useLocalDpi xmlns:a14="http://schemas.microsoft.com/office/drawing/2010/main" val="0"/>
@@ -4364,6 +4596,62 @@
           </wp:inline>
         </w:drawing>
       </w:r>
+      <w:r>
+        <w:rPr>
+          <w:rFonts w:ascii="Segoe UI Light" w:hAnsi="Segoe UI Light" w:cs="Segoe UI Light"/>
+        </w:rPr>
+        <w:t xml:space="preserve"> </w:t>
+      </w:r>
+      <w:r>
+        <w:rPr>
+          <w:rFonts w:ascii="Segoe UI Light" w:hAnsi="Segoe UI Light" w:cs="Segoe UI Light"/>
+          <w:noProof/>
+          <w:lang w:val="en-PH" w:eastAsia="en-PH"/>
+        </w:rPr>
+        <w:drawing>
+          <wp:inline distT="0" distB="0" distL="0" distR="0">
+            <wp:extent cx="2556000" cy="1620000"/>
+            <wp:effectExtent l="0" t="0" r="0" b="0"/>
+            <wp:docPr id="449" name="Picture 449"/>
+            <wp:cNvGraphicFramePr>
+              <a:graphicFrameLocks xmlns:a="http://schemas.openxmlformats.org/drawingml/2006/main" noChangeAspect="1"/>
+            </wp:cNvGraphicFramePr>
+            <a:graphic xmlns:a="http://schemas.openxmlformats.org/drawingml/2006/main">
+              <a:graphicData uri="http://schemas.openxmlformats.org/drawingml/2006/picture">
+                <pic:pic xmlns:pic="http://schemas.openxmlformats.org/drawingml/2006/picture">
+                  <pic:nvPicPr>
+                    <pic:cNvPr id="449" name="File_Error.jpg"/>
+                    <pic:cNvPicPr/>
+                  </pic:nvPicPr>
+                  <pic:blipFill>
+                    <a:blip r:embed="rId23" cstate="print">
+                      <a:extLst>
+                        <a:ext uri="{28A0092B-C50C-407E-A947-70E740481C1C}">
+                          <a14:useLocalDpi xmlns:a14="http://schemas.microsoft.com/office/drawing/2010/main" val="0"/>
+                        </a:ext>
+                      </a:extLst>
+                    </a:blip>
+                    <a:stretch>
+                      <a:fillRect/>
+                    </a:stretch>
+                  </pic:blipFill>
+                  <pic:spPr>
+                    <a:xfrm>
+                      <a:off x="0" y="0"/>
+                      <a:ext cx="2556000" cy="1620000"/>
+                    </a:xfrm>
+                    <a:prstGeom prst="rect">
+                      <a:avLst/>
+                    </a:prstGeom>
+                  </pic:spPr>
+                </pic:pic>
+              </a:graphicData>
+            </a:graphic>
+          </wp:inline>
+        </w:drawing>
+      </w:r>
+      <w:bookmarkStart w:id="10" w:name="_GoBack"/>
+      <w:bookmarkEnd w:id="10"/>
     </w:p>
     <w:p>
       <w:pPr>
@@ -4379,7 +4667,7 @@
           <w:rFonts w:ascii="Segoe UI Light" w:hAnsi="Segoe UI Light" w:cs="Segoe UI Light"/>
         </w:rPr>
       </w:pPr>
-      <w:bookmarkStart w:id="10" w:name="_Toc474697514"/>
+      <w:bookmarkStart w:id="11" w:name="_Toc474697514"/>
       <w:r>
         <w:rPr>
           <w:rFonts w:ascii="Segoe UI Light" w:hAnsi="Segoe UI Light" w:cs="Segoe UI Light"/>
@@ -4387,7 +4675,7 @@
         <w:lastRenderedPageBreak/>
         <w:t>Automatic Learning</w:t>
       </w:r>
-      <w:bookmarkEnd w:id="10"/>
+      <w:bookmarkEnd w:id="11"/>
     </w:p>
     <w:p>
       <w:pPr>
@@ -4432,7 +4720,7 @@
                     <pic:cNvPicPr/>
                   </pic:nvPicPr>
                   <pic:blipFill>
-                    <a:blip r:embed="rId25" cstate="print">
+                    <a:blip r:embed="rId27" cstate="print">
                       <a:extLst>
                         <a:ext uri="{28A0092B-C50C-407E-A947-70E740481C1C}">
                           <a14:useLocalDpi xmlns:a14="http://schemas.microsoft.com/office/drawing/2010/main" val="0"/>
@@ -4473,14 +4761,14 @@
           <w:rFonts w:ascii="Segoe UI Light" w:hAnsi="Segoe UI Light" w:cs="Segoe UI Light"/>
         </w:rPr>
       </w:pPr>
-      <w:bookmarkStart w:id="11" w:name="_Toc474697515"/>
+      <w:bookmarkStart w:id="12" w:name="_Toc474697515"/>
       <w:r>
         <w:rPr>
           <w:rFonts w:ascii="Segoe UI Light" w:hAnsi="Segoe UI Light" w:cs="Segoe UI Light"/>
         </w:rPr>
         <w:t>Context + Detail</w:t>
       </w:r>
-      <w:bookmarkEnd w:id="11"/>
+      <w:bookmarkEnd w:id="12"/>
     </w:p>
     <w:p>
       <w:pPr>
@@ -4525,7 +4813,7 @@
                     <pic:cNvPicPr/>
                   </pic:nvPicPr>
                   <pic:blipFill>
-                    <a:blip r:embed="rId26" cstate="print">
+                    <a:blip r:embed="rId28" cstate="print">
                       <a:extLst>
                         <a:ext uri="{28A0092B-C50C-407E-A947-70E740481C1C}">
                           <a14:useLocalDpi xmlns:a14="http://schemas.microsoft.com/office/drawing/2010/main" val="0"/>
@@ -4575,7 +4863,7 @@
           <w:rFonts w:ascii="Segoe UI Light" w:hAnsi="Segoe UI Light" w:cs="Segoe UI Light"/>
         </w:rPr>
       </w:pPr>
-      <w:bookmarkStart w:id="12" w:name="_Toc474697516"/>
+      <w:bookmarkStart w:id="13" w:name="_Toc474697516"/>
       <w:r>
         <w:rPr>
           <w:rFonts w:ascii="Segoe UI Light" w:hAnsi="Segoe UI Light" w:cs="Segoe UI Light"/>
@@ -4583,7 +4871,7 @@
         <w:lastRenderedPageBreak/>
         <w:t>Guidelines</w:t>
       </w:r>
-      <w:bookmarkEnd w:id="12"/>
+      <w:bookmarkEnd w:id="13"/>
     </w:p>
     <w:p>
       <w:pPr>
@@ -4609,14 +4897,14 @@
           <w:rFonts w:ascii="Segoe UI Light" w:hAnsi="Segoe UI Light" w:cs="Segoe UI Light"/>
         </w:rPr>
       </w:pPr>
-      <w:bookmarkStart w:id="13" w:name="_Toc474697517"/>
+      <w:bookmarkStart w:id="14" w:name="_Toc474697517"/>
       <w:r>
         <w:rPr>
           <w:rFonts w:ascii="Segoe UI Light" w:hAnsi="Segoe UI Light" w:cs="Segoe UI Light"/>
         </w:rPr>
         <w:t>Access functionality between multiple windows</w:t>
       </w:r>
-      <w:bookmarkEnd w:id="13"/>
+      <w:bookmarkEnd w:id="14"/>
     </w:p>
     <w:p>
       <w:pPr>
@@ -4661,7 +4949,7 @@
                     <pic:cNvPicPr/>
                   </pic:nvPicPr>
                   <pic:blipFill rotWithShape="1">
-                    <a:blip r:embed="rId27" cstate="print">
+                    <a:blip r:embed="rId29" cstate="print">
                       <a:extLst>
                         <a:ext uri="{28A0092B-C50C-407E-A947-70E740481C1C}">
                           <a14:useLocalDpi xmlns:a14="http://schemas.microsoft.com/office/drawing/2010/main" val="0"/>
@@ -4702,14 +4990,14 @@
           <w:rFonts w:ascii="Segoe UI Light" w:hAnsi="Segoe UI Light" w:cs="Segoe UI Light"/>
         </w:rPr>
       </w:pPr>
-      <w:bookmarkStart w:id="14" w:name="_Toc474697518"/>
+      <w:bookmarkStart w:id="15" w:name="_Toc474697518"/>
       <w:r>
         <w:rPr>
           <w:rFonts w:ascii="Segoe UI Light" w:hAnsi="Segoe UI Light" w:cs="Segoe UI Light"/>
         </w:rPr>
         <w:t>Progress Bars</w:t>
       </w:r>
-      <w:bookmarkEnd w:id="14"/>
+      <w:bookmarkEnd w:id="15"/>
     </w:p>
     <w:p>
       <w:pPr>
@@ -4754,7 +5042,7 @@
                     <pic:cNvPicPr/>
                   </pic:nvPicPr>
                   <pic:blipFill>
-                    <a:blip r:embed="rId28" cstate="print">
+                    <a:blip r:embed="rId30" cstate="print">
                       <a:extLst>
                         <a:ext uri="{28A0092B-C50C-407E-A947-70E740481C1C}">
                           <a14:useLocalDpi xmlns:a14="http://schemas.microsoft.com/office/drawing/2010/main" val="0"/>
@@ -4788,14 +5076,14 @@
           <w:rFonts w:ascii="Segoe UI Light" w:hAnsi="Segoe UI Light" w:cs="Segoe UI Light"/>
         </w:rPr>
       </w:pPr>
-      <w:bookmarkStart w:id="15" w:name="_Toc474697519"/>
+      <w:bookmarkStart w:id="16" w:name="_Toc474697519"/>
       <w:r>
         <w:rPr>
           <w:rFonts w:ascii="Segoe UI Light" w:hAnsi="Segoe UI Light" w:cs="Segoe UI Light"/>
         </w:rPr>
         <w:t>Use of mouse over effects to show that element is actionable</w:t>
       </w:r>
-      <w:bookmarkEnd w:id="15"/>
+      <w:bookmarkEnd w:id="16"/>
     </w:p>
     <w:p>
       <w:pPr>
@@ -4848,7 +5136,7 @@
                     <pic:cNvPicPr/>
                   </pic:nvPicPr>
                   <pic:blipFill>
-                    <a:blip r:embed="rId29">
+                    <a:blip r:embed="rId31">
                       <a:extLst>
                         <a:ext uri="{28A0092B-C50C-407E-A947-70E740481C1C}">
                           <a14:useLocalDpi xmlns:a14="http://schemas.microsoft.com/office/drawing/2010/main" val="0"/>
@@ -4882,14 +5170,14 @@
           <w:rFonts w:ascii="Segoe UI Light" w:hAnsi="Segoe UI Light" w:cs="Segoe UI Light"/>
         </w:rPr>
       </w:pPr>
-      <w:bookmarkStart w:id="16" w:name="_Toc474697520"/>
+      <w:bookmarkStart w:id="17" w:name="_Toc474697520"/>
       <w:r>
         <w:rPr>
           <w:rFonts w:ascii="Segoe UI Light" w:hAnsi="Segoe UI Light" w:cs="Segoe UI Light"/>
         </w:rPr>
         <w:t>Use text to provide Explanation</w:t>
       </w:r>
-      <w:bookmarkEnd w:id="16"/>
+      <w:bookmarkEnd w:id="17"/>
     </w:p>
     <w:p>
       <w:pPr>
@@ -4942,7 +5230,7 @@
                     <pic:cNvPicPr/>
                   </pic:nvPicPr>
                   <pic:blipFill>
-                    <a:blip r:embed="rId26" cstate="print">
+                    <a:blip r:embed="rId28" cstate="print">
                       <a:extLst>
                         <a:ext uri="{28A0092B-C50C-407E-A947-70E740481C1C}">
                           <a14:useLocalDpi xmlns:a14="http://schemas.microsoft.com/office/drawing/2010/main" val="0"/>
@@ -4983,14 +5271,14 @@
           <w:rFonts w:ascii="Segoe UI Light" w:hAnsi="Segoe UI Light" w:cs="Segoe UI Light"/>
         </w:rPr>
       </w:pPr>
-      <w:bookmarkStart w:id="17" w:name="_Toc474697521"/>
+      <w:bookmarkStart w:id="18" w:name="_Toc474697521"/>
       <w:r>
         <w:rPr>
           <w:rFonts w:ascii="Segoe UI Light" w:hAnsi="Segoe UI Light" w:cs="Segoe UI Light"/>
         </w:rPr>
         <w:t>Pleasurable to see &amp; responsive</w:t>
       </w:r>
-      <w:bookmarkEnd w:id="17"/>
+      <w:bookmarkEnd w:id="18"/>
     </w:p>
     <w:p>
       <w:pPr>
@@ -5069,7 +5357,7 @@
           <w:rFonts w:ascii="Segoe UI Light" w:hAnsi="Segoe UI Light" w:cs="Segoe UI Light"/>
         </w:rPr>
       </w:pPr>
-      <w:bookmarkStart w:id="18" w:name="_Toc474697522"/>
+      <w:bookmarkStart w:id="19" w:name="_Toc474697522"/>
       <w:r>
         <w:rPr>
           <w:rFonts w:ascii="Segoe UI Light" w:hAnsi="Segoe UI Light" w:cs="Segoe UI Light"/>
@@ -5077,7 +5365,7 @@
         <w:lastRenderedPageBreak/>
         <w:t>Keyboard Shortcuts</w:t>
       </w:r>
-      <w:bookmarkEnd w:id="18"/>
+      <w:bookmarkEnd w:id="19"/>
     </w:p>
     <w:p>
       <w:pPr>
@@ -5122,7 +5410,7 @@
                     <pic:cNvPicPr/>
                   </pic:nvPicPr>
                   <pic:blipFill>
-                    <a:blip r:embed="rId30" cstate="print">
+                    <a:blip r:embed="rId32" cstate="print">
                       <a:extLst>
                         <a:ext uri="{28A0092B-C50C-407E-A947-70E740481C1C}">
                           <a14:useLocalDpi xmlns:a14="http://schemas.microsoft.com/office/drawing/2010/main" val="0"/>
@@ -5163,14 +5451,14 @@
           <w:rFonts w:ascii="Segoe UI Light" w:hAnsi="Segoe UI Light" w:cs="Segoe UI Light"/>
         </w:rPr>
       </w:pPr>
-      <w:bookmarkStart w:id="19" w:name="_Toc474697523"/>
+      <w:bookmarkStart w:id="20" w:name="_Toc474697523"/>
       <w:r>
         <w:rPr>
           <w:rFonts w:ascii="Segoe UI Light" w:hAnsi="Segoe UI Light" w:cs="Segoe UI Light"/>
         </w:rPr>
         <w:t>Use graphic elements to show hierarchy and relationships</w:t>
       </w:r>
-      <w:bookmarkEnd w:id="19"/>
+      <w:bookmarkEnd w:id="20"/>
     </w:p>
     <w:p>
       <w:pPr>
@@ -5216,7 +5504,7 @@
                     <pic:cNvPicPr/>
                   </pic:nvPicPr>
                   <pic:blipFill>
-                    <a:blip r:embed="rId25" cstate="print">
+                    <a:blip r:embed="rId27" cstate="print">
                       <a:extLst>
                         <a:ext uri="{28A0092B-C50C-407E-A947-70E740481C1C}">
                           <a14:useLocalDpi xmlns:a14="http://schemas.microsoft.com/office/drawing/2010/main" val="0"/>
@@ -5250,7 +5538,7 @@
           <w:rFonts w:ascii="Segoe UI Light" w:hAnsi="Segoe UI Light" w:cs="Segoe UI Light"/>
         </w:rPr>
       </w:pPr>
-      <w:bookmarkStart w:id="20" w:name="_Toc474697524"/>
+      <w:bookmarkStart w:id="21" w:name="_Toc474697524"/>
       <w:r>
         <w:rPr>
           <w:rFonts w:ascii="Segoe UI Light" w:hAnsi="Segoe UI Light" w:cs="Segoe UI Light"/>
@@ -5258,7 +5546,7 @@
         <w:lastRenderedPageBreak/>
         <w:t>Keep icons simple.  Two icons should not share functionality.</w:t>
       </w:r>
-      <w:bookmarkEnd w:id="20"/>
+      <w:bookmarkEnd w:id="21"/>
     </w:p>
     <w:p>
       <w:pPr>
@@ -5323,14 +5611,14 @@
           <w:rFonts w:ascii="Segoe UI Light" w:hAnsi="Segoe UI Light" w:cs="Segoe UI Light"/>
         </w:rPr>
       </w:pPr>
-      <w:bookmarkStart w:id="21" w:name="_Toc474697525"/>
+      <w:bookmarkStart w:id="22" w:name="_Toc474697525"/>
       <w:r>
         <w:rPr>
           <w:rFonts w:ascii="Segoe UI Light" w:hAnsi="Segoe UI Light" w:cs="Segoe UI Light"/>
         </w:rPr>
         <w:t>Selective window arrangement</w:t>
       </w:r>
-      <w:bookmarkEnd w:id="21"/>
+      <w:bookmarkEnd w:id="22"/>
     </w:p>
     <w:p>
       <w:pPr>
@@ -5353,7 +5641,6 @@
           <w:rFonts w:ascii="Segoe UI Light" w:hAnsi="Segoe UI Light" w:cs="Segoe UI Light"/>
         </w:rPr>
       </w:pPr>
-      <w:bookmarkStart w:id="22" w:name="_GoBack"/>
       <w:r>
         <w:rPr>
           <w:rFonts w:ascii="Segoe UI Light" w:hAnsi="Segoe UI Light" w:cs="Segoe UI Light"/>
@@ -5376,7 +5663,7 @@
                     <pic:cNvPicPr/>
                   </pic:nvPicPr>
                   <pic:blipFill>
-                    <a:blip r:embed="rId31" cstate="print">
+                    <a:blip r:embed="rId33" cstate="print">
                       <a:extLst>
                         <a:ext uri="{28A0092B-C50C-407E-A947-70E740481C1C}">
                           <a14:useLocalDpi xmlns:a14="http://schemas.microsoft.com/office/drawing/2010/main" val="0"/>
@@ -5402,7 +5689,6 @@
           </wp:inline>
         </w:drawing>
       </w:r>
-      <w:bookmarkEnd w:id="22"/>
     </w:p>
     <w:p>
       <w:pPr>
@@ -5576,7 +5862,7 @@
                     <pic:cNvPicPr/>
                   </pic:nvPicPr>
                   <pic:blipFill>
-                    <a:blip r:embed="rId32" cstate="print">
+                    <a:blip r:embed="rId34" cstate="print">
                       <a:extLst>
                         <a:ext uri="{28A0092B-C50C-407E-A947-70E740481C1C}">
                           <a14:useLocalDpi xmlns:a14="http://schemas.microsoft.com/office/drawing/2010/main" val="0"/>
@@ -5638,7 +5924,7 @@
                     <pic:cNvPicPr/>
                   </pic:nvPicPr>
                   <pic:blipFill>
-                    <a:blip r:embed="rId33" cstate="print">
+                    <a:blip r:embed="rId35" cstate="print">
                       <a:extLst>
                         <a:ext uri="{28A0092B-C50C-407E-A947-70E740481C1C}">
                           <a14:useLocalDpi xmlns:a14="http://schemas.microsoft.com/office/drawing/2010/main" val="0"/>
@@ -5771,7 +6057,7 @@
             <wp:cNvGraphicFramePr/>
             <a:graphic xmlns:a="http://schemas.openxmlformats.org/drawingml/2006/main">
               <a:graphicData uri="http://schemas.openxmlformats.org/drawingml/2006/chart">
-                <c:chart xmlns:c="http://schemas.openxmlformats.org/drawingml/2006/chart" xmlns:r="http://schemas.openxmlformats.org/officeDocument/2006/relationships" r:id="rId34"/>
+                <c:chart xmlns:c="http://schemas.openxmlformats.org/drawingml/2006/chart" xmlns:r="http://schemas.openxmlformats.org/officeDocument/2006/relationships" r:id="rId36"/>
               </a:graphicData>
             </a:graphic>
           </wp:inline>
@@ -5864,7 +6150,7 @@
             <wp:cNvGraphicFramePr/>
             <a:graphic xmlns:a="http://schemas.openxmlformats.org/drawingml/2006/main">
               <a:graphicData uri="http://schemas.openxmlformats.org/drawingml/2006/diagram">
-                <dgm:relIds xmlns:dgm="http://schemas.openxmlformats.org/drawingml/2006/diagram" xmlns:r="http://schemas.openxmlformats.org/officeDocument/2006/relationships" r:dm="rId35" r:lo="rId36" r:qs="rId37" r:cs="rId38"/>
+                <dgm:relIds xmlns:dgm="http://schemas.openxmlformats.org/drawingml/2006/diagram" xmlns:r="http://schemas.openxmlformats.org/officeDocument/2006/relationships" r:dm="rId37" r:lo="rId38" r:qs="rId39" r:cs="rId40"/>
               </a:graphicData>
             </a:graphic>
             <wp14:sizeRelH relativeFrom="page">
@@ -5911,10 +6197,10 @@
       </w:pPr>
     </w:p>
     <w:sectPr>
-      <w:headerReference w:type="even" r:id="rId40"/>
-      <w:headerReference w:type="default" r:id="rId41"/>
-      <w:footerReference w:type="even" r:id="rId42"/>
-      <w:footerReference w:type="default" r:id="rId43"/>
+      <w:headerReference w:type="even" r:id="rId42"/>
+      <w:headerReference w:type="default" r:id="rId43"/>
+      <w:footerReference w:type="even" r:id="rId44"/>
+      <w:footerReference w:type="default" r:id="rId45"/>
       <w:type w:val="continuous"/>
       <w:pgSz w:w="12240" w:h="15840" w:code="1"/>
       <w:pgMar w:top="810" w:right="1800" w:bottom="1440" w:left="1800" w:header="720" w:footer="725" w:gutter="0"/>
@@ -7127,7 +7413,7 @@
                               <w:noProof/>
                               <w:color w:val="FFFFFF" w:themeColor="background1"/>
                             </w:rPr>
-                            <w:t>12</w:t>
+                            <w:t>18</w:t>
                           </w:r>
                           <w:r>
                             <w:rPr>
@@ -7157,6 +7443,10 @@
         </mc:Choice>
         <mc:Fallback>
           <w:pict>
+            <v:shapetype id="_x0000_t202" coordsize="21600,21600" o:spt="202" path="m,l,21600r21600,l21600,xe">
+              <v:stroke joinstyle="miter"/>
+              <v:path gradientshapeok="t" o:connecttype="rect"/>
+            </v:shapetype>
             <v:shape id="Text Box 476" o:spid="_x0000_s1029" type="#_x0000_t202" style="position:absolute;margin-left:20.8pt;margin-top:0;width:1in;height:13.45pt;z-index:251667456;visibility:visible;mso-wrap-style:square;mso-width-percent:1000;mso-height-percent:0;mso-wrap-distance-left:9pt;mso-wrap-distance-top:0;mso-wrap-distance-right:9pt;mso-wrap-distance-bottom:0;mso-position-horizontal:right;mso-position-horizontal-relative:page;mso-position-vertical:center;mso-position-vertical-relative:top-margin-area;mso-width-percent:1000;mso-height-percent:0;mso-width-relative:right-margin-area;mso-height-relative:page;v-text-anchor:middle" o:gfxdata="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" o:allowincell="f" fillcolor="#d34817 [3204]" stroked="f">
               <v:textbox style="mso-fit-shape-to-text:t" inset=",0,,0">
                 <w:txbxContent>
@@ -7191,7 +7481,7 @@
                         <w:noProof/>
                         <w:color w:val="FFFFFF" w:themeColor="background1"/>
                       </w:rPr>
-                      <w:t>12</w:t>
+                      <w:t>18</w:t>
                     </w:r>
                     <w:r>
                       <w:rPr>
@@ -12077,7 +12367,7 @@
   <dgm:whole/>
   <dgm:extLst>
     <a:ext uri="http://schemas.microsoft.com/office/drawing/2008/diagram">
-      <dsp:dataModelExt xmlns:dsp="http://schemas.microsoft.com/office/drawing/2008/diagram" relId="rId39" minVer="http://schemas.openxmlformats.org/drawingml/2006/diagram"/>
+      <dsp:dataModelExt xmlns:dsp="http://schemas.microsoft.com/office/drawing/2008/diagram" relId="rId41" minVer="http://schemas.openxmlformats.org/drawingml/2006/diagram"/>
     </a:ext>
   </dgm:extLst>
 </dgm:dataModel>
@@ -14259,602 +14549,6 @@
 </dgm:styleDef>
 </file>
 
-<file path=word/glossary/document.xml><?xml version="1.0" encoding="utf-8"?>
-<w:glossaryDocument xmlns:wpc="http://schemas.microsoft.com/office/word/2010/wordprocessingCanvas" xmlns:cx="http://schemas.microsoft.com/office/drawing/2014/chartex" xmlns:cx1="http://schemas.microsoft.com/office/drawing/2015/9/8/chartex" xmlns:cx2="http://schemas.microsoft.com/office/drawing/2015/10/21/chartex" xmlns:cx3="http://schemas.microsoft.com/office/drawing/2016/5/9/chartex" xmlns:cx4="http://schemas.microsoft.com/office/drawing/2016/5/10/chartex" xmlns:cx5="http://schemas.microsoft.com/office/drawing/2016/5/11/chartex" xmlns:mc="http://schemas.openxmlformats.org/markup-compatibility/2006" xmlns:o="urn:schemas-microsoft-com:office:office" xmlns:r="http://schemas.openxmlformats.org/officeDocument/2006/relationships" xmlns:m="http://schemas.openxmlformats.org/officeDocument/2006/math" xmlns:v="urn:schemas-microsoft-com:vml" xmlns:wp14="http://schemas.microsoft.com/office/word/2010/wordprocessingDrawing" xmlns:wp="http://schemas.openxmlformats.org/drawingml/2006/wordprocessingDrawing" xmlns:w10="urn:schemas-microsoft-com:office:word" xmlns:w="http://schemas.openxmlformats.org/wordprocessingml/2006/main" xmlns:w14="http://schemas.microsoft.com/office/word/2010/wordml" xmlns:w15="http://schemas.microsoft.com/office/word/2012/wordml" xmlns:w16se="http://schemas.microsoft.com/office/word/2015/wordml/symex" xmlns:wpg="http://schemas.microsoft.com/office/word/2010/wordprocessingGroup" xmlns:wpi="http://schemas.microsoft.com/office/word/2010/wordprocessingInk" xmlns:wne="http://schemas.microsoft.com/office/word/2006/wordml" xmlns:wps="http://schemas.microsoft.com/office/word/2010/wordprocessingShape" mc:Ignorable="w14 w15 w16se wp14"/>
-</file>
-
-<file path=word/glossary/fontTable.xml><?xml version="1.0" encoding="utf-8"?>
-<w:fonts xmlns:mc="http://schemas.openxmlformats.org/markup-compatibility/2006" xmlns:r="http://schemas.openxmlformats.org/officeDocument/2006/relationships" xmlns:w="http://schemas.openxmlformats.org/wordprocessingml/2006/main" xmlns:w14="http://schemas.microsoft.com/office/word/2010/wordml" xmlns:w15="http://schemas.microsoft.com/office/word/2012/wordml" xmlns:w16se="http://schemas.microsoft.com/office/word/2015/wordml/symex" mc:Ignorable="w14 w15 w16se">
-  <w:font w:name="Calibri">
-    <w:panose1 w:val="020F0502020204030204"/>
-    <w:charset w:val="00"/>
-    <w:family w:val="swiss"/>
-    <w:pitch w:val="variable"/>
-    <w:sig w:usb0="E00002FF" w:usb1="4000ACFF" w:usb2="00000001" w:usb3="00000000" w:csb0="0000019F" w:csb1="00000000"/>
-  </w:font>
-  <w:font w:name="Times New Roman">
-    <w:panose1 w:val="02020603050405020304"/>
-    <w:charset w:val="00"/>
-    <w:family w:val="roman"/>
-    <w:pitch w:val="variable"/>
-    <w:sig w:usb0="E0002AFF" w:usb1="C0007843" w:usb2="00000009" w:usb3="00000000" w:csb0="000001FF" w:csb1="00000000"/>
-  </w:font>
-  <w:font w:name="Courier New">
-    <w:panose1 w:val="02070309020205020404"/>
-    <w:charset w:val="00"/>
-    <w:family w:val="modern"/>
-    <w:pitch w:val="fixed"/>
-    <w:sig w:usb0="E0002EFF" w:usb1="C0007843" w:usb2="00000009" w:usb3="00000000" w:csb0="000001FF" w:csb1="00000000"/>
-  </w:font>
-  <w:font w:name="Wingdings">
-    <w:panose1 w:val="05000000000000000000"/>
-    <w:charset w:val="02"/>
-    <w:family w:val="auto"/>
-    <w:pitch w:val="variable"/>
-    <w:sig w:usb0="00000000" w:usb1="10000000" w:usb2="00000000" w:usb3="00000000" w:csb0="80000000" w:csb1="00000000"/>
-  </w:font>
-  <w:font w:name="Symbol">
-    <w:panose1 w:val="05050102010706020507"/>
-    <w:charset w:val="02"/>
-    <w:family w:val="roman"/>
-    <w:pitch w:val="variable"/>
-    <w:sig w:usb0="00000000" w:usb1="10000000" w:usb2="00000000" w:usb3="00000000" w:csb0="80000000" w:csb1="00000000"/>
-  </w:font>
-  <w:font w:name="Verdana">
-    <w:panose1 w:val="020B0604030504040204"/>
-    <w:charset w:val="00"/>
-    <w:family w:val="swiss"/>
-    <w:pitch w:val="variable"/>
-    <w:sig w:usb0="A10006FF" w:usb1="4000205B" w:usb2="00000010" w:usb3="00000000" w:csb0="0000019F" w:csb1="00000000"/>
-  </w:font>
-  <w:font w:name="Cordia New">
-    <w:altName w:val="Leelawadee UI"/>
-    <w:panose1 w:val="020B0304020202020204"/>
-    <w:charset w:val="00"/>
-    <w:family w:val="swiss"/>
-    <w:pitch w:val="variable"/>
-    <w:sig w:usb0="81000003" w:usb1="00000000" w:usb2="00000000" w:usb3="00000000" w:csb0="00010001" w:csb1="00000000"/>
-  </w:font>
-  <w:font w:name="Garamond">
-    <w:panose1 w:val="02020404030301010803"/>
-    <w:charset w:val="00"/>
-    <w:family w:val="roman"/>
-    <w:pitch w:val="variable"/>
-    <w:sig w:usb0="00000287" w:usb1="00000000" w:usb2="00000000" w:usb3="00000000" w:csb0="0000009F" w:csb1="00000000"/>
-  </w:font>
-  <w:font w:name="Tahoma">
-    <w:panose1 w:val="020B0604030504040204"/>
-    <w:charset w:val="00"/>
-    <w:family w:val="swiss"/>
-    <w:pitch w:val="variable"/>
-    <w:sig w:usb0="E1002EFF" w:usb1="C000605B" w:usb2="00000029" w:usb3="00000000" w:csb0="000101FF" w:csb1="00000000"/>
-  </w:font>
-  <w:font w:name="Segoe UI Light">
-    <w:panose1 w:val="020B0502040204020203"/>
-    <w:charset w:val="00"/>
-    <w:family w:val="swiss"/>
-    <w:pitch w:val="variable"/>
-    <w:sig w:usb0="E4002EFF" w:usb1="C000E47F" w:usb2="00000009" w:usb3="00000000" w:csb0="000001FF" w:csb1="00000000"/>
-  </w:font>
-  <w:font w:name="Calibri Light">
-    <w:panose1 w:val="020F0302020204030204"/>
-    <w:charset w:val="00"/>
-    <w:family w:val="swiss"/>
-    <w:pitch w:val="variable"/>
-    <w:sig w:usb0="A00002EF" w:usb1="4000207B" w:usb2="00000000" w:usb3="00000000" w:csb0="0000009F" w:csb1="00000000"/>
-  </w:font>
-</w:fonts>
-</file>
-
-<file path=word/glossary/settings.xml><?xml version="1.0" encoding="utf-8"?>
-<w:settings xmlns:mc="http://schemas.openxmlformats.org/markup-compatibility/2006" xmlns:o="urn:schemas-microsoft-com:office:office" xmlns:r="http://schemas.openxmlformats.org/officeDocument/2006/relationships" xmlns:m="http://schemas.openxmlformats.org/officeDocument/2006/math" xmlns:v="urn:schemas-microsoft-com:vml" xmlns:w10="urn:schemas-microsoft-com:office:word" xmlns:w="http://schemas.openxmlformats.org/wordprocessingml/2006/main" xmlns:w14="http://schemas.microsoft.com/office/word/2010/wordml" xmlns:w15="http://schemas.microsoft.com/office/word/2012/wordml" xmlns:w16se="http://schemas.microsoft.com/office/word/2015/wordml/symex" xmlns:sl="http://schemas.openxmlformats.org/schemaLibrary/2006/main" mc:Ignorable="w14 w15 w16se">
-  <w:view w:val="normal"/>
-  <w:defaultTabStop w:val="720"/>
-  <w:characterSpacingControl w:val="doNotCompress"/>
-  <w:compat>
-    <w:useFELayout/>
-    <w:compatSetting w:name="compatibilityMode" w:uri="http://schemas.microsoft.com/office/word" w:val="15"/>
-    <w:compatSetting w:name="overrideTableStyleFontSizeAndJustification" w:uri="http://schemas.microsoft.com/office/word" w:val="1"/>
-    <w:compatSetting w:name="enableOpenTypeFeatures" w:uri="http://schemas.microsoft.com/office/word" w:val="1"/>
-    <w:compatSetting w:name="doNotFlipMirrorIndents" w:uri="http://schemas.microsoft.com/office/word" w:val="1"/>
-    <w:compatSetting w:name="differentiateMultirowTableHeaders" w:uri="http://schemas.microsoft.com/office/word" w:val="1"/>
-  </w:compat>
-  <w:rsids>
-    <w:rsidRoot w:val="004C13B6"/>
-    <w:rsid w:val="004C13B6"/>
-    <w:rsid w:val="009D24C5"/>
-  </w:rsids>
-  <m:mathPr>
-    <m:mathFont m:val="Cambria Math"/>
-    <m:brkBin m:val="before"/>
-    <m:brkBinSub m:val="--"/>
-    <m:smallFrac m:val="0"/>
-    <m:dispDef/>
-    <m:lMargin m:val="0"/>
-    <m:rMargin m:val="0"/>
-    <m:defJc m:val="centerGroup"/>
-    <m:wrapIndent m:val="1440"/>
-    <m:intLim m:val="subSup"/>
-    <m:naryLim m:val="undOvr"/>
-  </m:mathPr>
-  <w:themeFontLang w:val="en-PH"/>
-  <w:clrSchemeMapping w:bg1="light1" w:t1="dark1" w:bg2="light2" w:t2="dark2" w:accent1="accent1" w:accent2="accent2" w:accent3="accent3" w:accent4="accent4" w:accent5="accent5" w:accent6="accent6" w:hyperlink="hyperlink" w:followedHyperlink="followedHyperlink"/>
-  <w:decimalSymbol w:val="."/>
-  <w:listSeparator w:val=","/>
-  <w15:chartTrackingRefBased/>
-</w:settings>
-</file>
-
-<file path=word/glossary/styles.xml><?xml version="1.0" encoding="utf-8"?>
-<w:styles xmlns:mc="http://schemas.openxmlformats.org/markup-compatibility/2006" xmlns:r="http://schemas.openxmlformats.org/officeDocument/2006/relationships" xmlns:w="http://schemas.openxmlformats.org/wordprocessingml/2006/main" xmlns:w14="http://schemas.microsoft.com/office/word/2010/wordml" xmlns:w15="http://schemas.microsoft.com/office/word/2012/wordml" xmlns:w16se="http://schemas.microsoft.com/office/word/2015/wordml/symex" mc:Ignorable="w14 w15 w16se">
-  <w:docDefaults>
-    <w:rPrDefault>
-      <w:rPr>
-        <w:rFonts w:asciiTheme="minorHAnsi" w:eastAsiaTheme="minorEastAsia" w:hAnsiTheme="minorHAnsi" w:cstheme="minorBidi"/>
-        <w:sz w:val="22"/>
-        <w:szCs w:val="22"/>
-        <w:lang w:val="en-PH" w:eastAsia="en-PH" w:bidi="ar-SA"/>
-      </w:rPr>
-    </w:rPrDefault>
-    <w:pPrDefault>
-      <w:pPr>
-        <w:spacing w:after="160" w:line="259" w:lineRule="auto"/>
-      </w:pPr>
-    </w:pPrDefault>
-  </w:docDefaults>
-  <w:latentStyles w:defLockedState="0" w:defUIPriority="99" w:defSemiHidden="0" w:defUnhideWhenUsed="0" w:defQFormat="0" w:count="374">
-    <w:lsdException w:name="Normal" w:uiPriority="0" w:qFormat="1"/>
-    <w:lsdException w:name="heading 1" w:uiPriority="9" w:qFormat="1"/>
-    <w:lsdException w:name="heading 2" w:semiHidden="1" w:uiPriority="9" w:unhideWhenUsed="1" w:qFormat="1"/>
-    <w:lsdException w:name="heading 3" w:semiHidden="1" w:uiPriority="9" w:unhideWhenUsed="1" w:qFormat="1"/>
-    <w:lsdException w:name="heading 4" w:semiHidden="1" w:uiPriority="9" w:unhideWhenUsed="1" w:qFormat="1"/>
-    <w:lsdException w:name="heading 5" w:semiHidden="1" w:uiPriority="9" w:unhideWhenUsed="1" w:qFormat="1"/>
-    <w:lsdException w:name="heading 6" w:semiHidden="1" w:uiPriority="9" w:unhideWhenUsed="1" w:qFormat="1"/>
-    <w:lsdException w:name="heading 7" w:semiHidden="1" w:uiPriority="9" w:unhideWhenUsed="1" w:qFormat="1"/>
-    <w:lsdException w:name="heading 8" w:semiHidden="1" w:uiPriority="9" w:unhideWhenUsed="1" w:qFormat="1"/>
-    <w:lsdException w:name="heading 9" w:semiHidden="1" w:uiPriority="9" w:unhideWhenUsed="1" w:qFormat="1"/>
-    <w:lsdException w:name="index 1" w:semiHidden="1" w:unhideWhenUsed="1"/>
-    <w:lsdException w:name="index 2" w:semiHidden="1" w:unhideWhenUsed="1"/>
-    <w:lsdException w:name="index 3" w:semiHidden="1" w:unhideWhenUsed="1"/>
-    <w:lsdException w:name="index 4" w:semiHidden="1" w:unhideWhenUsed="1"/>
-    <w:lsdException w:name="index 5" w:semiHidden="1" w:unhideWhenUsed="1"/>
-    <w:lsdException w:name="index 6" w:semiHidden="1" w:unhideWhenUsed="1"/>
-    <w:lsdException w:name="index 7" w:semiHidden="1" w:unhideWhenUsed="1"/>
-    <w:lsdException w:name="index 8" w:semiHidden="1" w:unhideWhenUsed="1"/>
-    <w:lsdException w:name="index 9" w:semiHidden="1" w:unhideWhenUsed="1"/>
-    <w:lsdException w:name="toc 1" w:semiHidden="1" w:uiPriority="39" w:unhideWhenUsed="1"/>
-    <w:lsdException w:name="toc 2" w:semiHidden="1" w:uiPriority="39" w:unhideWhenUsed="1"/>
-    <w:lsdException w:name="toc 3" w:semiHidden="1" w:uiPriority="39" w:unhideWhenUsed="1"/>
-    <w:lsdException w:name="toc 4" w:semiHidden="1" w:uiPriority="39" w:unhideWhenUsed="1"/>
-    <w:lsdException w:name="toc 5" w:semiHidden="1" w:uiPriority="39" w:unhideWhenUsed="1"/>
-    <w:lsdException w:name="toc 6" w:semiHidden="1" w:uiPriority="39" w:unhideWhenUsed="1"/>
-    <w:lsdException w:name="toc 7" w:semiHidden="1" w:uiPriority="39" w:unhideWhenUsed="1"/>
-    <w:lsdException w:name="toc 8" w:semiHidden="1" w:uiPriority="39" w:unhideWhenUsed="1"/>
-    <w:lsdException w:name="toc 9" w:semiHidden="1" w:uiPriority="39" w:unhideWhenUsed="1"/>
-    <w:lsdException w:name="Normal Indent" w:semiHidden="1" w:unhideWhenUsed="1"/>
-    <w:lsdException w:name="footnote text" w:semiHidden="1" w:unhideWhenUsed="1"/>
-    <w:lsdException w:name="annotation text" w:semiHidden="1" w:unhideWhenUsed="1"/>
-    <w:lsdException w:name="header" w:semiHidden="1" w:unhideWhenUsed="1"/>
-    <w:lsdException w:name="footer" w:semiHidden="1" w:unhideWhenUsed="1"/>
-    <w:lsdException w:name="index heading" w:semiHidden="1" w:unhideWhenUsed="1"/>
-    <w:lsdException w:name="caption" w:semiHidden="1" w:uiPriority="35" w:unhideWhenUsed="1" w:qFormat="1"/>
-    <w:lsdException w:name="table of figures" w:semiHidden="1" w:unhideWhenUsed="1"/>
-    <w:lsdException w:name="envelope address" w:semiHidden="1" w:unhideWhenUsed="1"/>
-    <w:lsdException w:name="envelope return" w:semiHidden="1" w:unhideWhenUsed="1"/>
-    <w:lsdException w:name="footnote reference" w:semiHidden="1" w:unhideWhenUsed="1"/>
-    <w:lsdException w:name="annotation reference" w:semiHidden="1" w:unhideWhenUsed="1"/>
-    <w:lsdException w:name="line number" w:semiHidden="1" w:unhideWhenUsed="1"/>
-    <w:lsdException w:name="page number" w:semiHidden="1" w:unhideWhenUsed="1"/>
-    <w:lsdException w:name="endnote reference" w:semiHidden="1" w:unhideWhenUsed="1"/>
-    <w:lsdException w:name="endnote text" w:semiHidden="1" w:unhideWhenUsed="1"/>
-    <w:lsdException w:name="table of authorities" w:semiHidden="1" w:unhideWhenUsed="1"/>
-    <w:lsdException w:name="macro" w:semiHidden="1" w:unhideWhenUsed="1"/>
-    <w:lsdException w:name="toa heading" w:semiHidden="1" w:unhideWhenUsed="1"/>
-    <w:lsdException w:name="List" w:semiHidden="1" w:unhideWhenUsed="1"/>
-    <w:lsdException w:name="List Bullet" w:semiHidden="1" w:unhideWhenUsed="1"/>
-    <w:lsdException w:name="List Number" w:semiHidden="1" w:unhideWhenUsed="1"/>
-    <w:lsdException w:name="List 2" w:semiHidden="1" w:unhideWhenUsed="1"/>
-    <w:lsdException w:name="List 3" w:semiHidden="1" w:unhideWhenUsed="1"/>
-    <w:lsdException w:name="List 4" w:semiHidden="1" w:unhideWhenUsed="1"/>
-    <w:lsdException w:name="List 5" w:semiHidden="1" w:unhideWhenUsed="1"/>
-    <w:lsdException w:name="List Bullet 2" w:semiHidden="1" w:unhideWhenUsed="1"/>
-    <w:lsdException w:name="List Bullet 3" w:semiHidden="1" w:unhideWhenUsed="1"/>
-    <w:lsdException w:name="List Bullet 4" w:semiHidden="1" w:unhideWhenUsed="1"/>
-    <w:lsdException w:name="List Bullet 5" w:semiHidden="1" w:unhideWhenUsed="1"/>
-    <w:lsdException w:name="List Number 2" w:semiHidden="1" w:unhideWhenUsed="1"/>
-    <w:lsdException w:name="List Number 3" w:semiHidden="1" w:unhideWhenUsed="1"/>
-    <w:lsdException w:name="List Number 4" w:semiHidden="1" w:unhideWhenUsed="1"/>
-    <w:lsdException w:name="List Number 5" w:semiHidden="1" w:unhideWhenUsed="1"/>
-    <w:lsdException w:name="Title" w:uiPriority="10" w:qFormat="1"/>
-    <w:lsdException w:name="Closing" w:semiHidden="1" w:unhideWhenUsed="1"/>
-    <w:lsdException w:name="Signature" w:semiHidden="1" w:unhideWhenUsed="1"/>
-    <w:lsdException w:name="Default Paragraph Font" w:semiHidden="1" w:uiPriority="1" w:unhideWhenUsed="1"/>
-    <w:lsdException w:name="Body Text" w:semiHidden="1" w:unhideWhenUsed="1"/>
-    <w:lsdException w:name="Body Text Indent" w:semiHidden="1" w:unhideWhenUsed="1"/>
-    <w:lsdException w:name="List Continue" w:semiHidden="1" w:unhideWhenUsed="1"/>
-    <w:lsdException w:name="List Continue 2" w:semiHidden="1" w:unhideWhenUsed="1"/>
-    <w:lsdException w:name="List Continue 3" w:semiHidden="1" w:unhideWhenUsed="1"/>
-    <w:lsdException w:name="List Continue 4" w:semiHidden="1" w:unhideWhenUsed="1"/>
-    <w:lsdException w:name="List Continue 5" w:semiHidden="1" w:unhideWhenUsed="1"/>
-    <w:lsdException w:name="Message Header" w:semiHidden="1" w:unhideWhenUsed="1"/>
-    <w:lsdException w:name="Subtitle" w:uiPriority="11" w:qFormat="1"/>
-    <w:lsdException w:name="Salutation" w:semiHidden="1" w:unhideWhenUsed="1"/>
-    <w:lsdException w:name="Date" w:semiHidden="1" w:unhideWhenUsed="1"/>
-    <w:lsdException w:name="Body Text First Indent" w:semiHidden="1" w:unhideWhenUsed="1"/>
-    <w:lsdException w:name="Body Text First Indent 2" w:semiHidden="1" w:unhideWhenUsed="1"/>
-    <w:lsdException w:name="Note Heading" w:semiHidden="1" w:unhideWhenUsed="1"/>
-    <w:lsdException w:name="Body Text 2" w:semiHidden="1" w:unhideWhenUsed="1"/>
-    <w:lsdException w:name="Body Text 3" w:semiHidden="1" w:unhideWhenUsed="1"/>
-    <w:lsdException w:name="Body Text Indent 2" w:semiHidden="1" w:unhideWhenUsed="1"/>
-    <w:lsdException w:name="Body Text Indent 3" w:semiHidden="1" w:unhideWhenUsed="1"/>
-    <w:lsdException w:name="Block Text" w:semiHidden="1" w:unhideWhenUsed="1"/>
-    <w:lsdException w:name="Hyperlink" w:semiHidden="1" w:unhideWhenUsed="1"/>
-    <w:lsdException w:name="FollowedHyperlink" w:semiHidden="1" w:unhideWhenUsed="1"/>
-    <w:lsdException w:name="Strong" w:uiPriority="22" w:qFormat="1"/>
-    <w:lsdException w:name="Emphasis" w:uiPriority="20" w:qFormat="1"/>
-    <w:lsdException w:name="Document Map" w:semiHidden="1" w:unhideWhenUsed="1"/>
-    <w:lsdException w:name="Plain Text" w:semiHidden="1" w:unhideWhenUsed="1"/>
-    <w:lsdException w:name="E-mail Signature" w:semiHidden="1" w:unhideWhenUsed="1"/>
-    <w:lsdException w:name="HTML Top of Form" w:semiHidden="1" w:unhideWhenUsed="1"/>
-    <w:lsdException w:name="HTML Bottom of Form" w:semiHidden="1" w:unhideWhenUsed="1"/>
-    <w:lsdException w:name="Normal (Web)" w:semiHidden="1" w:unhideWhenUsed="1"/>
-    <w:lsdException w:name="HTML Acronym" w:semiHidden="1" w:unhideWhenUsed="1"/>
-    <w:lsdException w:name="HTML Address" w:semiHidden="1" w:unhideWhenUsed="1"/>
-    <w:lsdException w:name="HTML Cite" w:semiHidden="1" w:unhideWhenUsed="1"/>
-    <w:lsdException w:name="HTML Code" w:semiHidden="1" w:unhideWhenUsed="1"/>
-    <w:lsdException w:name="HTML Definition" w:semiHidden="1" w:unhideWhenUsed="1"/>
-    <w:lsdException w:name="HTML Keyboard" w:semiHidden="1" w:unhideWhenUsed="1"/>
-    <w:lsdException w:name="HTML Preformatted" w:semiHidden="1" w:unhideWhenUsed="1"/>
-    <w:lsdException w:name="HTML Sample" w:semiHidden="1" w:unhideWhenUsed="1"/>
-    <w:lsdException w:name="HTML Typewriter" w:semiHidden="1" w:unhideWhenUsed="1"/>
-    <w:lsdException w:name="HTML Variable" w:semiHidden="1" w:unhideWhenUsed="1"/>
-    <w:lsdException w:name="Normal Table" w:semiHidden="1" w:unhideWhenUsed="1"/>
-    <w:lsdException w:name="annotation subject" w:semiHidden="1" w:unhideWhenUsed="1"/>
-    <w:lsdException w:name="No List" w:semiHidden="1" w:unhideWhenUsed="1"/>
-    <w:lsdException w:name="Outline List 1" w:semiHidden="1" w:unhideWhenUsed="1"/>
-    <w:lsdException w:name="Outline List 2" w:semiHidden="1" w:unhideWhenUsed="1"/>
-    <w:lsdException w:name="Outline List 3" w:semiHidden="1" w:unhideWhenUsed="1"/>
-    <w:lsdException w:name="Table Simple 1" w:semiHidden="1" w:unhideWhenUsed="1"/>
-    <w:lsdException w:name="Table Simple 2" w:semiHidden="1" w:unhideWhenUsed="1"/>
-    <w:lsdException w:name="Table Simple 3" w:semiHidden="1" w:unhideWhenUsed="1"/>
-    <w:lsdException w:name="Table Classic 1" w:semiHidden="1" w:unhideWhenUsed="1"/>
-    <w:lsdException w:name="Table Classic 2" w:semiHidden="1" w:unhideWhenUsed="1"/>
-    <w:lsdException w:name="Table Classic 3" w:semiHidden="1" w:unhideWhenUsed="1"/>
-    <w:lsdException w:name="Table Classic 4" w:semiHidden="1" w:unhideWhenUsed="1"/>
-    <w:lsdException w:name="Table Colorful 1" w:semiHidden="1" w:unhideWhenUsed="1"/>
-    <w:lsdException w:name="Table Colorful 2" w:semiHidden="1" w:unhideWhenUsed="1"/>
-    <w:lsdException w:name="Table Colorful 3" w:semiHidden="1" w:unhideWhenUsed="1"/>
-    <w:lsdException w:name="Table Columns 1" w:semiHidden="1" w:unhideWhenUsed="1"/>
-    <w:lsdException w:name="Table Columns 2" w:semiHidden="1" w:unhideWhenUsed="1"/>
-    <w:lsdException w:name="Table Columns 3" w:semiHidden="1" w:unhideWhenUsed="1"/>
-    <w:lsdException w:name="Table Columns 4" w:semiHidden="1" w:unhideWhenUsed="1"/>
-    <w:lsdException w:name="Table Columns 5" w:semiHidden="1" w:unhideWhenUsed="1"/>
-    <w:lsdException w:name="Table Grid 1" w:semiHidden="1" w:unhideWhenUsed="1"/>
-    <w:lsdException w:name="Table Grid 2" w:semiHidden="1" w:unhideWhenUsed="1"/>
-    <w:lsdException w:name="Table Grid 3" w:semiHidden="1" w:unhideWhenUsed="1"/>
-    <w:lsdException w:name="Table Grid 4" w:semiHidden="1" w:unhideWhenUsed="1"/>
-    <w:lsdException w:name="Table Grid 5" w:semiHidden="1" w:unhideWhenUsed="1"/>
-    <w:lsdException w:name="Table Grid 6" w:semiHidden="1" w:unhideWhenUsed="1"/>
-    <w:lsdException w:name="Table Grid 7" w:semiHidden="1" w:unhideWhenUsed="1"/>
-    <w:lsdException w:name="Table Grid 8" w:semiHidden="1" w:unhideWhenUsed="1"/>
-    <w:lsdException w:name="Table List 1" w:semiHidden="1" w:unhideWhenUsed="1"/>
-    <w:lsdException w:name="Table List 2" w:semiHidden="1" w:unhideWhenUsed="1"/>
-    <w:lsdException w:name="Table List 3" w:semiHidden="1" w:unhideWhenUsed="1"/>
-    <w:lsdException w:name="Table List 4" w:semiHidden="1" w:unhideWhenUsed="1"/>
-    <w:lsdException w:name="Table List 5" w:semiHidden="1" w:unhideWhenUsed="1"/>
-    <w:lsdException w:name="Table List 6" w:semiHidden="1" w:unhideWhenUsed="1"/>
-    <w:lsdException w:name="Table List 7" w:semiHidden="1" w:unhideWhenUsed="1"/>
-    <w:lsdException w:name="Table List 8" w:semiHidden="1" w:unhideWhenUsed="1"/>
-    <w:lsdException w:name="Table 3D effects 1" w:semiHidden="1" w:unhideWhenUsed="1"/>
-    <w:lsdException w:name="Table 3D effects 2" w:semiHidden="1" w:unhideWhenUsed="1"/>
-    <w:lsdException w:name="Table 3D effects 3" w:semiHidden="1" w:unhideWhenUsed="1"/>
-    <w:lsdException w:name="Table Contemporary" w:semiHidden="1" w:unhideWhenUsed="1"/>
-    <w:lsdException w:name="Table Elegant" w:semiHidden="1" w:unhideWhenUsed="1"/>
-    <w:lsdException w:name="Table Professional" w:semiHidden="1" w:unhideWhenUsed="1"/>
-    <w:lsdException w:name="Table Subtle 1" w:semiHidden="1" w:unhideWhenUsed="1"/>
-    <w:lsdException w:name="Table Subtle 2" w:semiHidden="1" w:unhideWhenUsed="1"/>
-    <w:lsdException w:name="Table Web 1" w:semiHidden="1" w:unhideWhenUsed="1"/>
-    <w:lsdException w:name="Table Web 2" w:semiHidden="1" w:unhideWhenUsed="1"/>
-    <w:lsdException w:name="Table Web 3" w:semiHidden="1" w:unhideWhenUsed="1"/>
-    <w:lsdException w:name="Balloon Text" w:semiHidden="1" w:unhideWhenUsed="1"/>
-    <w:lsdException w:name="Table Grid" w:uiPriority="39"/>
-    <w:lsdException w:name="Table Theme" w:semiHidden="1" w:unhideWhenUsed="1"/>
-    <w:lsdException w:name="Placeholder Text" w:semiHidden="1"/>
-    <w:lsdException w:name="No Spacing" w:uiPriority="1" w:qFormat="1"/>
-    <w:lsdException w:name="Light Shading" w:uiPriority="60"/>
-    <w:lsdException w:name="Light List" w:uiPriority="61"/>
-    <w:lsdException w:name="Light Grid" w:uiPriority="62"/>
-    <w:lsdException w:name="Medium Shading 1" w:uiPriority="63"/>
-    <w:lsdException w:name="Medium Shading 2" w:uiPriority="64"/>
-    <w:lsdException w:name="Medium List 1" w:uiPriority="65"/>
-    <w:lsdException w:name="Medium List 2" w:uiPriority="66"/>
-    <w:lsdException w:name="Medium Grid 1" w:uiPriority="67"/>
-    <w:lsdException w:name="Medium Grid 2" w:uiPriority="68"/>
-    <w:lsdException w:name="Medium Grid 3" w:uiPriority="69"/>
-    <w:lsdException w:name="Dark List" w:uiPriority="70"/>
-    <w:lsdException w:name="Colorful Shading" w:uiPriority="71"/>
-    <w:lsdException w:name="Colorful List" w:uiPriority="72"/>
-    <w:lsdException w:name="Colorful Grid" w:uiPriority="73"/>
-    <w:lsdException w:name="Light Shading Accent 1" w:uiPriority="60"/>
-    <w:lsdException w:name="Light List Accent 1" w:uiPriority="61"/>
-    <w:lsdException w:name="Light Grid Accent 1" w:uiPriority="62"/>
-    <w:lsdException w:name="Medium Shading 1 Accent 1" w:uiPriority="63"/>
-    <w:lsdException w:name="Medium Shading 2 Accent 1" w:uiPriority="64"/>
-    <w:lsdException w:name="Medium List 1 Accent 1" w:uiPriority="65"/>
-    <w:lsdException w:name="Revision" w:semiHidden="1"/>
-    <w:lsdException w:name="List Paragraph" w:uiPriority="34" w:qFormat="1"/>
-    <w:lsdException w:name="Quote" w:uiPriority="29" w:qFormat="1"/>
-    <w:lsdException w:name="Intense Quote" w:uiPriority="30" w:qFormat="1"/>
-    <w:lsdException w:name="Medium List 2 Accent 1" w:uiPriority="66"/>
-    <w:lsdException w:name="Medium Grid 1 Accent 1" w:uiPriority="67"/>
-    <w:lsdException w:name="Medium Grid 2 Accent 1" w:uiPriority="68"/>
-    <w:lsdException w:name="Medium Grid 3 Accent 1" w:uiPriority="69"/>
-    <w:lsdException w:name="Dark List Accent 1" w:uiPriority="70"/>
-    <w:lsdException w:name="Colorful Shading Accent 1" w:uiPriority="71"/>
-    <w:lsdException w:name="Colorful List Accent 1" w:uiPriority="72"/>
-    <w:lsdException w:name="Colorful Grid Accent 1" w:uiPriority="73"/>
-    <w:lsdException w:name="Light Shading Accent 2" w:uiPriority="60"/>
-    <w:lsdException w:name="Light List Accent 2" w:uiPriority="61"/>
-    <w:lsdException w:name="Light Grid Accent 2" w:uiPriority="62"/>
-    <w:lsdException w:name="Medium Shading 1 Accent 2" w:uiPriority="63"/>
-    <w:lsdException w:name="Medium Shading 2 Accent 2" w:uiPriority="64"/>
-    <w:lsdException w:name="Medium List 1 Accent 2" w:uiPriority="65"/>
-    <w:lsdException w:name="Medium List 2 Accent 2" w:uiPriority="66"/>
-    <w:lsdException w:name="Medium Grid 1 Accent 2" w:uiPriority="67"/>
-    <w:lsdException w:name="Medium Grid 2 Accent 2" w:uiPriority="68"/>
-    <w:lsdException w:name="Medium Grid 3 Accent 2" w:uiPriority="69"/>
-    <w:lsdException w:name="Dark List Accent 2" w:uiPriority="70"/>
-    <w:lsdException w:name="Colorful Shading Accent 2" w:uiPriority="71"/>
-    <w:lsdException w:name="Colorful List Accent 2" w:uiPriority="72"/>
-    <w:lsdException w:name="Colorful Grid Accent 2" w:uiPriority="73"/>
-    <w:lsdException w:name="Light Shading Accent 3" w:uiPriority="60"/>
-    <w:lsdException w:name="Light List Accent 3" w:uiPriority="61"/>
-    <w:lsdException w:name="Light Grid Accent 3" w:uiPriority="62"/>
-    <w:lsdException w:name="Medium Shading 1 Accent 3" w:uiPriority="63"/>
-    <w:lsdException w:name="Medium Shading 2 Accent 3" w:uiPriority="64"/>
-    <w:lsdException w:name="Medium List 1 Accent 3" w:uiPriority="65"/>
-    <w:lsdException w:name="Medium List 2 Accent 3" w:uiPriority="66"/>
-    <w:lsdException w:name="Medium Grid 1 Accent 3" w:uiPriority="67"/>
-    <w:lsdException w:name="Medium Grid 2 Accent 3" w:uiPriority="68"/>
-    <w:lsdException w:name="Medium Grid 3 Accent 3" w:uiPriority="69"/>
-    <w:lsdException w:name="Dark List Accent 3" w:uiPriority="70"/>
-    <w:lsdException w:name="Colorful Shading Accent 3" w:uiPriority="71"/>
-    <w:lsdException w:name="Colorful List Accent 3" w:uiPriority="72"/>
-    <w:lsdException w:name="Colorful Grid Accent 3" w:uiPriority="73"/>
-    <w:lsdException w:name="Light Shading Accent 4" w:uiPriority="60"/>
-    <w:lsdException w:name="Light List Accent 4" w:uiPriority="61"/>
-    <w:lsdException w:name="Light Grid Accent 4" w:uiPriority="62"/>
-    <w:lsdException w:name="Medium Shading 1 Accent 4" w:uiPriority="63"/>
-    <w:lsdException w:name="Medium Shading 2 Accent 4" w:uiPriority="64"/>
-    <w:lsdException w:name="Medium List 1 Accent 4" w:uiPriority="65"/>
-    <w:lsdException w:name="Medium List 2 Accent 4" w:uiPriority="66"/>
-    <w:lsdException w:name="Medium Grid 1 Accent 4" w:uiPriority="67"/>
-    <w:lsdException w:name="Medium Grid 2 Accent 4" w:uiPriority="68"/>
-    <w:lsdException w:name="Medium Grid 3 Accent 4" w:uiPriority="69"/>
-    <w:lsdException w:name="Dark List Accent 4" w:uiPriority="70"/>
-    <w:lsdException w:name="Colorful Shading Accent 4" w:uiPriority="71"/>
-    <w:lsdException w:name="Colorful List Accent 4" w:uiPriority="72"/>
-    <w:lsdException w:name="Colorful Grid Accent 4" w:uiPriority="73"/>
-    <w:lsdException w:name="Light Shading Accent 5" w:uiPriority="60"/>
-    <w:lsdException w:name="Light List Accent 5" w:uiPriority="61"/>
-    <w:lsdException w:name="Light Grid Accent 5" w:uiPriority="62"/>
-    <w:lsdException w:name="Medium Shading 1 Accent 5" w:uiPriority="63"/>
-    <w:lsdException w:name="Medium Shading 2 Accent 5" w:uiPriority="64"/>
-    <w:lsdException w:name="Medium List 1 Accent 5" w:uiPriority="65"/>
-    <w:lsdException w:name="Medium List 2 Accent 5" w:uiPriority="66"/>
-    <w:lsdException w:name="Medium Grid 1 Accent 5" w:uiPriority="67"/>
-    <w:lsdException w:name="Medium Grid 2 Accent 5" w:uiPriority="68"/>
-    <w:lsdException w:name="Medium Grid 3 Accent 5" w:uiPriority="69"/>
-    <w:lsdException w:name="Dark List Accent 5" w:uiPriority="70"/>
-    <w:lsdException w:name="Colorful Shading Accent 5" w:uiPriority="71"/>
-    <w:lsdException w:name="Colorful List Accent 5" w:uiPriority="72"/>
-    <w:lsdException w:name="Colorful Grid Accent 5" w:uiPriority="73"/>
-    <w:lsdException w:name="Light Shading Accent 6" w:uiPriority="60"/>
-    <w:lsdException w:name="Light List Accent 6" w:uiPriority="61"/>
-    <w:lsdException w:name="Light Grid Accent 6" w:uiPriority="62"/>
-    <w:lsdException w:name="Medium Shading 1 Accent 6" w:uiPriority="63"/>
-    <w:lsdException w:name="Medium Shading 2 Accent 6" w:uiPriority="64"/>
-    <w:lsdException w:name="Medium List 1 Accent 6" w:uiPriority="65"/>
-    <w:lsdException w:name="Medium List 2 Accent 6" w:uiPriority="66"/>
-    <w:lsdException w:name="Medium Grid 1 Accent 6" w:uiPriority="67"/>
-    <w:lsdException w:name="Medium Grid 2 Accent 6" w:uiPriority="68"/>
-    <w:lsdException w:name="Medium Grid 3 Accent 6" w:uiPriority="69"/>
-    <w:lsdException w:name="Dark List Accent 6" w:uiPriority="70"/>
-    <w:lsdException w:name="Colorful Shading Accent 6" w:uiPriority="71"/>
-    <w:lsdException w:name="Colorful List Accent 6" w:uiPriority="72"/>
-    <w:lsdException w:name="Colorful Grid Accent 6" w:uiPriority="73"/>
-    <w:lsdException w:name="Subtle Emphasis" w:uiPriority="19" w:qFormat="1"/>
-    <w:lsdException w:name="Intense Emphasis" w:uiPriority="21" w:qFormat="1"/>
-    <w:lsdException w:name="Subtle Reference" w:uiPriority="31" w:qFormat="1"/>
-    <w:lsdException w:name="Intense Reference" w:uiPriority="32" w:qFormat="1"/>
-    <w:lsdException w:name="Book Title" w:uiPriority="33" w:qFormat="1"/>
-    <w:lsdException w:name="Bibliography" w:semiHidden="1" w:uiPriority="37" w:unhideWhenUsed="1"/>
-    <w:lsdException w:name="TOC Heading" w:semiHidden="1" w:uiPriority="39" w:unhideWhenUsed="1" w:qFormat="1"/>
-    <w:lsdException w:name="Plain Table 1" w:uiPriority="41"/>
-    <w:lsdException w:name="Plain Table 2" w:uiPriority="42"/>
-    <w:lsdException w:name="Plain Table 3" w:uiPriority="43"/>
-    <w:lsdException w:name="Plain Table 4" w:uiPriority="44"/>
-    <w:lsdException w:name="Plain Table 5" w:uiPriority="45"/>
-    <w:lsdException w:name="Grid Table Light" w:uiPriority="40"/>
-    <w:lsdException w:name="Grid Table 1 Light" w:uiPriority="46"/>
-    <w:lsdException w:name="Grid Table 2" w:uiPriority="47"/>
-    <w:lsdException w:name="Grid Table 3" w:uiPriority="48"/>
-    <w:lsdException w:name="Grid Table 4" w:uiPriority="49"/>
-    <w:lsdException w:name="Grid Table 5 Dark" w:uiPriority="50"/>
-    <w:lsdException w:name="Grid Table 6 Colorful" w:uiPriority="51"/>
-    <w:lsdException w:name="Grid Table 7 Colorful" w:uiPriority="52"/>
-    <w:lsdException w:name="Grid Table 1 Light Accent 1" w:uiPriority="46"/>
-    <w:lsdException w:name="Grid Table 2 Accent 1" w:uiPriority="47"/>
-    <w:lsdException w:name="Grid Table 3 Accent 1" w:uiPriority="48"/>
-    <w:lsdException w:name="Grid Table 4 Accent 1" w:uiPriority="49"/>
-    <w:lsdException w:name="Grid Table 5 Dark Accent 1" w:uiPriority="50"/>
-    <w:lsdException w:name="Grid Table 6 Colorful Accent 1" w:uiPriority="51"/>
-    <w:lsdException w:name="Grid Table 7 Colorful Accent 1" w:uiPriority="52"/>
-    <w:lsdException w:name="Grid Table 1 Light Accent 2" w:uiPriority="46"/>
-    <w:lsdException w:name="Grid Table 2 Accent 2" w:uiPriority="47"/>
-    <w:lsdException w:name="Grid Table 3 Accent 2" w:uiPriority="48"/>
-    <w:lsdException w:name="Grid Table 4 Accent 2" w:uiPriority="49"/>
-    <w:lsdException w:name="Grid Table 5 Dark Accent 2" w:uiPriority="50"/>
-    <w:lsdException w:name="Grid Table 6 Colorful Accent 2" w:uiPriority="51"/>
-    <w:lsdException w:name="Grid Table 7 Colorful Accent 2" w:uiPriority="52"/>
-    <w:lsdException w:name="Grid Table 1 Light Accent 3" w:uiPriority="46"/>
-    <w:lsdException w:name="Grid Table 2 Accent 3" w:uiPriority="47"/>
-    <w:lsdException w:name="Grid Table 3 Accent 3" w:uiPriority="48"/>
-    <w:lsdException w:name="Grid Table 4 Accent 3" w:uiPriority="49"/>
-    <w:lsdException w:name="Grid Table 5 Dark Accent 3" w:uiPriority="50"/>
-    <w:lsdException w:name="Grid Table 6 Colorful Accent 3" w:uiPriority="51"/>
-    <w:lsdException w:name="Grid Table 7 Colorful Accent 3" w:uiPriority="52"/>
-    <w:lsdException w:name="Grid Table 1 Light Accent 4" w:uiPriority="46"/>
-    <w:lsdException w:name="Grid Table 2 Accent 4" w:uiPriority="47"/>
-    <w:lsdException w:name="Grid Table 3 Accent 4" w:uiPriority="48"/>
-    <w:lsdException w:name="Grid Table 4 Accent 4" w:uiPriority="49"/>
-    <w:lsdException w:name="Grid Table 5 Dark Accent 4" w:uiPriority="50"/>
-    <w:lsdException w:name="Grid Table 6 Colorful Accent 4" w:uiPriority="51"/>
-    <w:lsdException w:name="Grid Table 7 Colorful Accent 4" w:uiPriority="52"/>
-    <w:lsdException w:name="Grid Table 1 Light Accent 5" w:uiPriority="46"/>
-    <w:lsdException w:name="Grid Table 2 Accent 5" w:uiPriority="47"/>
-    <w:lsdException w:name="Grid Table 3 Accent 5" w:uiPriority="48"/>
-    <w:lsdException w:name="Grid Table 4 Accent 5" w:uiPriority="49"/>
-    <w:lsdException w:name="Grid Table 5 Dark Accent 5" w:uiPriority="50"/>
-    <w:lsdException w:name="Grid Table 6 Colorful Accent 5" w:uiPriority="51"/>
-    <w:lsdException w:name="Grid Table 7 Colorful Accent 5" w:uiPriority="52"/>
-    <w:lsdException w:name="Grid Table 1 Light Accent 6" w:uiPriority="46"/>
-    <w:lsdException w:name="Grid Table 2 Accent 6" w:uiPriority="47"/>
-    <w:lsdException w:name="Grid Table 3 Accent 6" w:uiPriority="48"/>
-    <w:lsdException w:name="Grid Table 4 Accent 6" w:uiPriority="49"/>
-    <w:lsdException w:name="Grid Table 5 Dark Accent 6" w:uiPriority="50"/>
-    <w:lsdException w:name="Grid Table 6 Colorful Accent 6" w:uiPriority="51"/>
-    <w:lsdException w:name="Grid Table 7 Colorful Accent 6" w:uiPriority="52"/>
-    <w:lsdException w:name="List Table 1 Light" w:uiPriority="46"/>
-    <w:lsdException w:name="List Table 2" w:uiPriority="47"/>
-    <w:lsdException w:name="List Table 3" w:uiPriority="48"/>
-    <w:lsdException w:name="List Table 4" w:uiPriority="49"/>
-    <w:lsdException w:name="List Table 5 Dark" w:uiPriority="50"/>
-    <w:lsdException w:name="List Table 6 Colorful" w:uiPriority="51"/>
-    <w:lsdException w:name="List Table 7 Colorful" w:uiPriority="52"/>
-    <w:lsdException w:name="List Table 1 Light Accent 1" w:uiPriority="46"/>
-    <w:lsdException w:name="List Table 2 Accent 1" w:uiPriority="47"/>
-    <w:lsdException w:name="List Table 3 Accent 1" w:uiPriority="48"/>
-    <w:lsdException w:name="List Table 4 Accent 1" w:uiPriority="49"/>
-    <w:lsdException w:name="List Table 5 Dark Accent 1" w:uiPriority="50"/>
-    <w:lsdException w:name="List Table 6 Colorful Accent 1" w:uiPriority="51"/>
-    <w:lsdException w:name="List Table 7 Colorful Accent 1" w:uiPriority="52"/>
-    <w:lsdException w:name="List Table 1 Light Accent 2" w:uiPriority="46"/>
-    <w:lsdException w:name="List Table 2 Accent 2" w:uiPriority="47"/>
-    <w:lsdException w:name="List Table 3 Accent 2" w:uiPriority="48"/>
-    <w:lsdException w:name="List Table 4 Accent 2" w:uiPriority="49"/>
-    <w:lsdException w:name="List Table 5 Dark Accent 2" w:uiPriority="50"/>
-    <w:lsdException w:name="List Table 6 Colorful Accent 2" w:uiPriority="51"/>
-    <w:lsdException w:name="List Table 7 Colorful Accent 2" w:uiPriority="52"/>
-    <w:lsdException w:name="List Table 1 Light Accent 3" w:uiPriority="46"/>
-    <w:lsdException w:name="List Table 2 Accent 3" w:uiPriority="47"/>
-    <w:lsdException w:name="List Table 3 Accent 3" w:uiPriority="48"/>
-    <w:lsdException w:name="List Table 4 Accent 3" w:uiPriority="49"/>
-    <w:lsdException w:name="List Table 5 Dark Accent 3" w:uiPriority="50"/>
-    <w:lsdException w:name="List Table 6 Colorful Accent 3" w:uiPriority="51"/>
-    <w:lsdException w:name="List Table 7 Colorful Accent 3" w:uiPriority="52"/>
-    <w:lsdException w:name="List Table 1 Light Accent 4" w:uiPriority="46"/>
-    <w:lsdException w:name="List Table 2 Accent 4" w:uiPriority="47"/>
-    <w:lsdException w:name="List Table 3 Accent 4" w:uiPriority="48"/>
-    <w:lsdException w:name="List Table 4 Accent 4" w:uiPriority="49"/>
-    <w:lsdException w:name="List Table 5 Dark Accent 4" w:uiPriority="50"/>
-    <w:lsdException w:name="List Table 6 Colorful Accent 4" w:uiPriority="51"/>
-    <w:lsdException w:name="List Table 7 Colorful Accent 4" w:uiPriority="52"/>
-    <w:lsdException w:name="List Table 1 Light Accent 5" w:uiPriority="46"/>
-    <w:lsdException w:name="List Table 2 Accent 5" w:uiPriority="47"/>
-    <w:lsdException w:name="List Table 3 Accent 5" w:uiPriority="48"/>
-    <w:lsdException w:name="List Table 4 Accent 5" w:uiPriority="49"/>
-    <w:lsdException w:name="List Table 5 Dark Accent 5" w:uiPriority="50"/>
-    <w:lsdException w:name="List Table 6 Colorful Accent 5" w:uiPriority="51"/>
-    <w:lsdException w:name="List Table 7 Colorful Accent 5" w:uiPriority="52"/>
-    <w:lsdException w:name="List Table 1 Light Accent 6" w:uiPriority="46"/>
-    <w:lsdException w:name="List Table 2 Accent 6" w:uiPriority="47"/>
-    <w:lsdException w:name="List Table 3 Accent 6" w:uiPriority="48"/>
-    <w:lsdException w:name="List Table 4 Accent 6" w:uiPriority="49"/>
-    <w:lsdException w:name="List Table 5 Dark Accent 6" w:uiPriority="50"/>
-    <w:lsdException w:name="List Table 6 Colorful Accent 6" w:uiPriority="51"/>
-    <w:lsdException w:name="List Table 7 Colorful Accent 6" w:uiPriority="52"/>
-    <w:lsdException w:name="Mention" w:semiHidden="1" w:unhideWhenUsed="1"/>
-    <w:lsdException w:name="Smart Hyperlink" w:semiHidden="1" w:unhideWhenUsed="1"/>
-    <w:lsdException w:name="Hashtag" w:semiHidden="1" w:unhideWhenUsed="1"/>
-  </w:latentStyles>
-  <w:style w:type="paragraph" w:default="1" w:styleId="Normal">
-    <w:name w:val="Normal"/>
-    <w:qFormat/>
-  </w:style>
-  <w:style w:type="character" w:default="1" w:styleId="DefaultParagraphFont">
-    <w:name w:val="Default Paragraph Font"/>
-    <w:uiPriority w:val="1"/>
-    <w:semiHidden/>
-    <w:unhideWhenUsed/>
-  </w:style>
-  <w:style w:type="table" w:default="1" w:styleId="TableNormal">
-    <w:name w:val="Normal Table"/>
-    <w:uiPriority w:val="99"/>
-    <w:semiHidden/>
-    <w:unhideWhenUsed/>
-    <w:tblPr>
-      <w:tblInd w:w="0" w:type="dxa"/>
-      <w:tblCellMar>
-        <w:top w:w="0" w:type="dxa"/>
-        <w:left w:w="108" w:type="dxa"/>
-        <w:bottom w:w="0" w:type="dxa"/>
-        <w:right w:w="108" w:type="dxa"/>
-      </w:tblCellMar>
-    </w:tblPr>
-  </w:style>
-  <w:style w:type="numbering" w:default="1" w:styleId="NoList">
-    <w:name w:val="No List"/>
-    <w:uiPriority w:val="99"/>
-    <w:semiHidden/>
-    <w:unhideWhenUsed/>
-  </w:style>
-  <w:style w:type="paragraph" w:customStyle="1" w:styleId="7E750E134F604FB9B8612D5F69A32EA0">
-    <w:name w:val="7E750E134F604FB9B8612D5F69A32EA0"/>
-    <w:rsid w:val="004C13B6"/>
-  </w:style>
-  <w:style w:type="paragraph" w:customStyle="1" w:styleId="1E45F65F27104DF3A9679BBF3728AECD">
-    <w:name w:val="1E45F65F27104DF3A9679BBF3728AECD"/>
-    <w:rsid w:val="004C13B6"/>
-  </w:style>
-  <w:style w:type="paragraph" w:customStyle="1" w:styleId="D5D32FFD5FC14D2EB7207A9BA23A8636">
-    <w:name w:val="D5D32FFD5FC14D2EB7207A9BA23A8636"/>
-    <w:rsid w:val="004C13B6"/>
-  </w:style>
-  <w:style w:type="paragraph" w:customStyle="1" w:styleId="8D3DE931DAC348A1AC12F54669B29C61">
-    <w:name w:val="8D3DE931DAC348A1AC12F54669B29C61"/>
-    <w:rsid w:val="004C13B6"/>
-  </w:style>
-  <w:style w:type="paragraph" w:customStyle="1" w:styleId="BFC619ACA10A4866B625CE2992334E74">
-    <w:name w:val="BFC619ACA10A4866B625CE2992334E74"/>
-    <w:rsid w:val="004C13B6"/>
-  </w:style>
-  <w:style w:type="paragraph" w:customStyle="1" w:styleId="F237A4FAA6E04FAD9454040F0364CDCB">
-    <w:name w:val="F237A4FAA6E04FAD9454040F0364CDCB"/>
-    <w:rsid w:val="004C13B6"/>
-  </w:style>
-  <w:style w:type="paragraph" w:customStyle="1" w:styleId="F42A07CC8F6B4A869314A5AFF4C0D1BF">
-    <w:name w:val="F42A07CC8F6B4A869314A5AFF4C0D1BF"/>
-    <w:rsid w:val="004C13B6"/>
-  </w:style>
-  <w:style w:type="paragraph" w:customStyle="1" w:styleId="2873DFCBC32E476C827AFC0E33172A5C">
-    <w:name w:val="2873DFCBC32E476C827AFC0E33172A5C"/>
-    <w:rsid w:val="004C13B6"/>
-  </w:style>
-  <w:style w:type="paragraph" w:customStyle="1" w:styleId="0CFBD8EE4E1347D9B1158401120336F8">
-    <w:name w:val="0CFBD8EE4E1347D9B1158401120336F8"/>
-    <w:rsid w:val="004C13B6"/>
-  </w:style>
-</w:styles>
-</file>
-
-<file path=word/glossary/webSettings.xml><?xml version="1.0" encoding="utf-8"?>
-<w:webSettings xmlns:mc="http://schemas.openxmlformats.org/markup-compatibility/2006" xmlns:r="http://schemas.openxmlformats.org/officeDocument/2006/relationships" xmlns:w="http://schemas.openxmlformats.org/wordprocessingml/2006/main" xmlns:w14="http://schemas.microsoft.com/office/word/2010/wordml" xmlns:w15="http://schemas.microsoft.com/office/word/2012/wordml" xmlns:w16se="http://schemas.microsoft.com/office/word/2015/wordml/symex" mc:Ignorable="w14 w15 w16se">
-  <w:optimizeForBrowser/>
-  <w:allowPNG/>
-</w:webSettings>
-</file>
-
 <file path=word/theme/theme1.xml><?xml version="1.0" encoding="utf-8"?>
 <a:theme xmlns:a="http://schemas.openxmlformats.org/drawingml/2006/main" name="Equity">
   <a:themeElements>
@@ -15164,7 +14858,7 @@
 </file>
 
 <file path=customXml/itemProps3.xml><?xml version="1.0" encoding="utf-8"?>
-<ds:datastoreItem xmlns:ds="http://schemas.openxmlformats.org/officeDocument/2006/customXml" ds:itemID="{0176AAB0-7805-481A-BB9A-02F6898294B7}">
+<ds:datastoreItem xmlns:ds="http://schemas.openxmlformats.org/officeDocument/2006/customXml" ds:itemID="{EEFFC035-27DB-4B66-8B82-76A8DD1611A4}">
   <ds:schemaRefs>
     <ds:schemaRef ds:uri="http://schemas.openxmlformats.org/officeDocument/2006/bibliography"/>
   </ds:schemaRefs>

</xml_diff>